<commit_message>
feat: Update documentation and binary files
Added new Docker and MySQL commands to 1.txt for improved workflow guidance. Updated Meron-JdT.xlsm and P_App-Audit Rapport.docx with new content.
</commit_message>
<xml_diff>
--- a/x-docs/P_App-Audit Rapport.docx
+++ b/x-docs/P_App-Audit Rapport.docx
@@ -20,6 +20,43 @@
           <w:szCs w:val="22"/>
         </w:rPr>
       </w:pPr>
+      <w:r>
+        <w:drawing>
+          <wp:inline distT="0" distB="0" distL="0" distR="0" wp14:anchorId="2782E724" wp14:editId="054DD907">
+            <wp:extent cx="5759450" cy="3239770"/>
+            <wp:effectExtent l="0" t="0" r="0" b="0"/>
+            <wp:docPr id="777993104" name="Image 1"/>
+            <wp:cNvGraphicFramePr>
+              <a:graphicFrameLocks xmlns:a="http://schemas.openxmlformats.org/drawingml/2006/main" noChangeAspect="1"/>
+            </wp:cNvGraphicFramePr>
+            <a:graphic xmlns:a="http://schemas.openxmlformats.org/drawingml/2006/main">
+              <a:graphicData uri="http://schemas.openxmlformats.org/drawingml/2006/picture">
+                <pic:pic xmlns:pic="http://schemas.openxmlformats.org/drawingml/2006/picture">
+                  <pic:nvPicPr>
+                    <pic:cNvPr id="777993104" name=""/>
+                    <pic:cNvPicPr/>
+                  </pic:nvPicPr>
+                  <pic:blipFill>
+                    <a:blip r:embed="rId11"/>
+                    <a:stretch>
+                      <a:fillRect/>
+                    </a:stretch>
+                  </pic:blipFill>
+                  <pic:spPr>
+                    <a:xfrm>
+                      <a:off x="0" y="0"/>
+                      <a:ext cx="5759450" cy="3239770"/>
+                    </a:xfrm>
+                    <a:prstGeom prst="rect">
+                      <a:avLst/>
+                    </a:prstGeom>
+                  </pic:spPr>
+                </pic:pic>
+              </a:graphicData>
+            </a:graphic>
+          </wp:inline>
+        </w:drawing>
+      </w:r>
     </w:p>
     <w:p>
       <w:pPr>
@@ -4037,6 +4074,11 @@
     <w:p>
       <w:pPr>
         <w:pStyle w:val="Titre1"/>
+        <w:numPr>
+          <w:ilvl w:val="0"/>
+          <w:numId w:val="0"/>
+        </w:numPr>
+        <w:ind w:left="567"/>
       </w:pPr>
       <w:bookmarkStart w:id="0" w:name="_Toc214279052"/>
       <w:r>
@@ -4074,7 +4116,21 @@
         <w:pStyle w:val="Retraitcorpsdetexte"/>
       </w:pPr>
       <w:r>
-        <w:t>Essayer d’accéder à http://localhost/dashboard sans être connecté.</w:t>
+        <w:t xml:space="preserve">Essayer d’accéder à </w:t>
+      </w:r>
+      <w:hyperlink r:id="rId12" w:history="1">
+        <w:r>
+          <w:rPr>
+            <w:rStyle w:val="Lienhypertexte"/>
+          </w:rPr>
+          <w:t>http://localhost/dashboard</w:t>
+        </w:r>
+      </w:hyperlink>
+      <w:r>
+        <w:t xml:space="preserve"> </w:t>
+      </w:r>
+      <w:r>
+        <w:t>sans être connecté.</w:t>
       </w:r>
     </w:p>
     <w:p>
@@ -4186,15 +4242,7 @@
         <w:pStyle w:val="Retraitcorpsdetexte"/>
       </w:pPr>
       <w:r>
-        <w:t>Le fichier .</w:t>
-      </w:r>
-      <w:proofErr w:type="spellStart"/>
-      <w:r>
-        <w:t>env</w:t>
-      </w:r>
-      <w:proofErr w:type="spellEnd"/>
-      <w:r>
-        <w:t xml:space="preserve"> contient une clé d’application valide :</w:t>
+        <w:t>Le fichier .env contient une clé d’application valide :</w:t>
       </w:r>
     </w:p>
     <w:p>
@@ -4221,7 +4269,7 @@
                     <pic:cNvPicPr/>
                   </pic:nvPicPr>
                   <pic:blipFill>
-                    <a:blip r:embed="rId11"/>
+                    <a:blip r:embed="rId13"/>
                     <a:stretch>
                       <a:fillRect/>
                     </a:stretch>
@@ -4289,13 +4337,8 @@
         </w:numPr>
       </w:pPr>
       <w:r>
-        <w:t>Activer SESSION_SECURE_COOKIE=</w:t>
+        <w:t>Activer SESSION_SECURE_COOKIE=true</w:t>
       </w:r>
-      <w:proofErr w:type="spellStart"/>
-      <w:r>
-        <w:t>true</w:t>
-      </w:r>
-      <w:proofErr w:type="spellEnd"/>
     </w:p>
     <w:p>
       <w:pPr>
@@ -4306,13 +4349,8 @@
         </w:numPr>
       </w:pPr>
       <w:r>
-        <w:t>Ne jamais exposer le fichier .</w:t>
+        <w:t>Ne jamais exposer le fichier .env</w:t>
       </w:r>
-      <w:proofErr w:type="spellStart"/>
-      <w:r>
-        <w:t>env</w:t>
-      </w:r>
-      <w:proofErr w:type="spellEnd"/>
     </w:p>
     <w:p>
       <w:pPr>
@@ -4322,10 +4360,47 @@
     </w:p>
     <w:p>
       <w:pPr>
+        <w:pStyle w:val="Corpsdetexte"/>
+        <w:ind w:left="0"/>
+      </w:pPr>
+    </w:p>
+    <w:p>
+      <w:pPr>
+        <w:pStyle w:val="Corpsdetexte"/>
+        <w:ind w:left="0"/>
+      </w:pPr>
+    </w:p>
+    <w:p>
+      <w:pPr>
+        <w:pStyle w:val="Corpsdetexte"/>
+        <w:ind w:left="0"/>
+      </w:pPr>
+    </w:p>
+    <w:p>
+      <w:pPr>
+        <w:pStyle w:val="Corpsdetexte"/>
+        <w:ind w:left="0"/>
+      </w:pPr>
+    </w:p>
+    <w:p>
+      <w:pPr>
+        <w:pStyle w:val="Corpsdetexte"/>
+        <w:ind w:left="0"/>
+      </w:pPr>
+    </w:p>
+    <w:p>
+      <w:pPr>
+        <w:pStyle w:val="Corpsdetexte"/>
+        <w:ind w:left="0"/>
+      </w:pPr>
+    </w:p>
+    <w:p>
+      <w:pPr>
         <w:pStyle w:val="Titre1"/>
       </w:pPr>
       <w:bookmarkStart w:id="11" w:name="_Toc214279061"/>
       <w:r>
+        <w:lastRenderedPageBreak/>
         <w:t>Injection</w:t>
       </w:r>
       <w:bookmarkEnd w:id="11"/>
@@ -4342,13 +4417,81 @@
     </w:p>
     <w:p>
       <w:pPr>
+        <w:pStyle w:val="Retraitcorpsdetexte"/>
+      </w:pPr>
+      <w:r>
+        <w:t xml:space="preserve">Utilisation de sqlmap </w:t>
+      </w:r>
+      <w:r>
+        <w:t xml:space="preserve">app </w:t>
+      </w:r>
+      <w:r>
+        <w:t>pour tester l’injection</w:t>
+      </w:r>
+      <w:bookmarkStart w:id="13" w:name="_Toc214279063"/>
+    </w:p>
+    <w:p>
+      <w:pPr>
+        <w:pStyle w:val="Retraitcorpsdetexte"/>
+        <w:rPr>
+          <w:lang w:val="en-US"/>
+        </w:rPr>
+      </w:pPr>
+      <w:r>
+        <w:rPr>
+          <w:lang w:val="en-US"/>
+        </w:rPr>
+        <w:t>Sqlmap -u http://localhost/login --data="email=pp48qxg@eduvaud.ch&amp;password=' OR ''='" --batch --level=1 --risk=1</w:t>
+      </w:r>
+    </w:p>
+    <w:p>
+      <w:pPr>
         <w:pStyle w:val="Titre2"/>
       </w:pPr>
-      <w:bookmarkStart w:id="13" w:name="_Toc214279063"/>
       <w:r>
         <w:t>Statut</w:t>
       </w:r>
       <w:bookmarkEnd w:id="13"/>
+      <w:r>
+        <w:rPr>
+          <w:noProof/>
+        </w:rPr>
+        <w:drawing>
+          <wp:inline distT="0" distB="0" distL="0" distR="0" wp14:anchorId="743B1FED" wp14:editId="0E34CD77">
+            <wp:extent cx="5759450" cy="1072515"/>
+            <wp:effectExtent l="0" t="0" r="0" b="0"/>
+            <wp:docPr id="1759536175" name="Image 1"/>
+            <wp:cNvGraphicFramePr>
+              <a:graphicFrameLocks xmlns:a="http://schemas.openxmlformats.org/drawingml/2006/main" noChangeAspect="1"/>
+            </wp:cNvGraphicFramePr>
+            <a:graphic xmlns:a="http://schemas.openxmlformats.org/drawingml/2006/main">
+              <a:graphicData uri="http://schemas.openxmlformats.org/drawingml/2006/picture">
+                <pic:pic xmlns:pic="http://schemas.openxmlformats.org/drawingml/2006/picture">
+                  <pic:nvPicPr>
+                    <pic:cNvPr id="1759536175" name=""/>
+                    <pic:cNvPicPr/>
+                  </pic:nvPicPr>
+                  <pic:blipFill>
+                    <a:blip r:embed="rId14"/>
+                    <a:stretch>
+                      <a:fillRect/>
+                    </a:stretch>
+                  </pic:blipFill>
+                  <pic:spPr>
+                    <a:xfrm>
+                      <a:off x="0" y="0"/>
+                      <a:ext cx="5759450" cy="1072515"/>
+                    </a:xfrm>
+                    <a:prstGeom prst="rect">
+                      <a:avLst/>
+                    </a:prstGeom>
+                  </pic:spPr>
+                </pic:pic>
+              </a:graphicData>
+            </a:graphic>
+          </wp:inline>
+        </w:drawing>
+      </w:r>
     </w:p>
     <w:p>
       <w:pPr>
@@ -4362,6 +4505,35 @@
     </w:p>
     <w:p>
       <w:pPr>
+        <w:pStyle w:val="Retraitcorpsdetexte"/>
+      </w:pPr>
+      <w:r>
+        <w:t xml:space="preserve">On a ‘Email and password </w:t>
+      </w:r>
+      <w:r>
+        <w:t>Doesn</w:t>
+      </w:r>
+      <w:r>
+        <w:t>’</w:t>
+      </w:r>
+      <w:r>
+        <w:t>t seem to be injectable</w:t>
+      </w:r>
+      <w:r>
+        <w:t>’ message</w:t>
+      </w:r>
+      <w:r>
+        <w:t xml:space="preserve"> alors </w:t>
+      </w:r>
+      <w:r>
+        <w:t>a</w:t>
+      </w:r>
+      <w:r>
+        <w:t>ucune contre-mesure nécessaire.</w:t>
+      </w:r>
+    </w:p>
+    <w:p>
+      <w:pPr>
         <w:pStyle w:val="Corpsdetexte"/>
       </w:pPr>
     </w:p>
@@ -4377,7 +4549,6 @@
         <w:rPr>
           <w:lang w:val="en-US"/>
         </w:rPr>
-        <w:lastRenderedPageBreak/>
         <w:t>Insecure Design</w:t>
       </w:r>
       <w:bookmarkEnd w:id="15"/>
@@ -4394,6 +4565,40 @@
     </w:p>
     <w:p>
       <w:pPr>
+        <w:pStyle w:val="Retraitcorpsdetexte"/>
+      </w:pPr>
+      <w:r>
+        <w:t xml:space="preserve">Essayer d’accéder à </w:t>
+      </w:r>
+      <w:hyperlink r:id="rId15" w:history="1">
+        <w:r>
+          <w:rPr>
+            <w:rStyle w:val="Lienhypertexte"/>
+          </w:rPr>
+          <w:t>http://localhost/</w:t>
+        </w:r>
+        <w:r>
+          <w:rPr>
+            <w:rStyle w:val="Lienhypertexte"/>
+          </w:rPr>
+          <w:t>applications</w:t>
+        </w:r>
+      </w:hyperlink>
+      <w:r>
+        <w:t xml:space="preserve"> </w:t>
+      </w:r>
+      <w:r>
+        <w:t xml:space="preserve">sans </w:t>
+      </w:r>
+      <w:r>
+        <w:t>après avoir logger avec un user qui n’est pas prof</w:t>
+      </w:r>
+      <w:r>
+        <w:t>.</w:t>
+      </w:r>
+    </w:p>
+    <w:p>
+      <w:pPr>
         <w:pStyle w:val="Titre2"/>
       </w:pPr>
       <w:bookmarkStart w:id="17" w:name="_Toc214279067"/>
@@ -4404,6 +4609,48 @@
     </w:p>
     <w:p>
       <w:pPr>
+        <w:pStyle w:val="Retraitcorpsdetexte"/>
+      </w:pPr>
+      <w:r>
+        <w:drawing>
+          <wp:inline distT="0" distB="0" distL="0" distR="0" wp14:anchorId="6C1FA70B" wp14:editId="1558492F">
+            <wp:extent cx="4515480" cy="533474"/>
+            <wp:effectExtent l="0" t="0" r="0" b="0"/>
+            <wp:docPr id="409760674" name="Image 1"/>
+            <wp:cNvGraphicFramePr>
+              <a:graphicFrameLocks xmlns:a="http://schemas.openxmlformats.org/drawingml/2006/main" noChangeAspect="1"/>
+            </wp:cNvGraphicFramePr>
+            <a:graphic xmlns:a="http://schemas.openxmlformats.org/drawingml/2006/main">
+              <a:graphicData uri="http://schemas.openxmlformats.org/drawingml/2006/picture">
+                <pic:pic xmlns:pic="http://schemas.openxmlformats.org/drawingml/2006/picture">
+                  <pic:nvPicPr>
+                    <pic:cNvPr id="409760674" name=""/>
+                    <pic:cNvPicPr/>
+                  </pic:nvPicPr>
+                  <pic:blipFill>
+                    <a:blip r:embed="rId16"/>
+                    <a:stretch>
+                      <a:fillRect/>
+                    </a:stretch>
+                  </pic:blipFill>
+                  <pic:spPr>
+                    <a:xfrm>
+                      <a:off x="0" y="0"/>
+                      <a:ext cx="4515480" cy="533474"/>
+                    </a:xfrm>
+                    <a:prstGeom prst="rect">
+                      <a:avLst/>
+                    </a:prstGeom>
+                  </pic:spPr>
+                </pic:pic>
+              </a:graphicData>
+            </a:graphic>
+          </wp:inline>
+        </w:drawing>
+      </w:r>
+    </w:p>
+    <w:p>
+      <w:pPr>
         <w:pStyle w:val="Titre2"/>
       </w:pPr>
       <w:bookmarkStart w:id="18" w:name="_Toc214279068"/>
@@ -4415,10 +4662,17 @@
     <w:p>
       <w:pPr>
         <w:pStyle w:val="Corpsdetexte"/>
+        <w:ind w:left="1134"/>
         <w:rPr>
           <w:lang w:val="en-US"/>
         </w:rPr>
       </w:pPr>
+      <w:r>
+        <w:rPr>
+          <w:lang w:val="en-US"/>
+        </w:rPr>
+        <w:t>Aucune contre-mesure necessaire.</w:t>
+      </w:r>
     </w:p>
     <w:p>
       <w:pPr>
@@ -4486,6 +4740,7 @@
         <w:rPr>
           <w:lang w:val="en-US"/>
         </w:rPr>
+        <w:lastRenderedPageBreak/>
         <w:t>Vulnerable and Outdated Components</w:t>
       </w:r>
       <w:bookmarkEnd w:id="23"/>
@@ -4648,7 +4903,6 @@
         <w:rPr>
           <w:lang w:val="en-US"/>
         </w:rPr>
-        <w:lastRenderedPageBreak/>
         <w:t>Security Logging and Monitoring Failures</w:t>
       </w:r>
       <w:bookmarkEnd w:id="35"/>
@@ -4775,8 +5029,8 @@
       </w:pPr>
     </w:p>
     <w:sectPr>
-      <w:headerReference w:type="default" r:id="rId12"/>
-      <w:footerReference w:type="default" r:id="rId13"/>
+      <w:headerReference w:type="default" r:id="rId17"/>
+      <w:footerReference w:type="default" r:id="rId18"/>
       <w:pgSz w:w="11906" w:h="16838" w:code="9"/>
       <w:pgMar w:top="1418" w:right="1418" w:bottom="1418" w:left="1418" w:header="709" w:footer="709" w:gutter="0"/>
       <w:cols w:space="708"/>
@@ -5245,7 +5499,7 @@
               <w:noProof/>
               <w:szCs w:val="16"/>
             </w:rPr>
-            <w:t>17.11.2025 13:37</w:t>
+            <w:t>17.11.2025 14:43</w:t>
           </w:r>
           <w:r>
             <w:rPr>
@@ -5457,7 +5711,7 @@
         <v:path o:extrusionok="f" gradientshapeok="t" o:connecttype="rect"/>
         <o:lock v:ext="edit" aspectratio="t"/>
       </v:shapetype>
-      <v:shape id="_x0000_i1090" type="#_x0000_t75" style="width:12pt;height:12pt" o:bullet="t">
+      <v:shape id="_x0000_i1054" type="#_x0000_t75" style="width:11.9pt;height:11.9pt" o:bullet="t">
         <v:imagedata r:id="rId1" o:title="BD10263_"/>
       </v:shape>
     </w:pict>
@@ -9965,6 +10219,7 @@
   <w:style w:type="character" w:default="1" w:styleId="Policepardfaut">
     <w:name w:val="Default Paragraph Font"/>
     <w:uiPriority w:val="1"/>
+    <w:semiHidden/>
     <w:unhideWhenUsed/>
   </w:style>
   <w:style w:type="table" w:default="1" w:styleId="TableauNormal">
@@ -10822,6 +11077,30 @@
 </file>
 
 <file path=customXml/item1.xml><?xml version="1.0" encoding="utf-8"?>
+<?mso-contentType ?>
+<FormTemplates xmlns="http://schemas.microsoft.com/sharepoint/v3/contenttype/forms">
+  <Display>DocumentLibraryForm</Display>
+  <Edit>DocumentLibraryForm</Edit>
+  <New>DocumentLibraryForm</New>
+</FormTemplates>
+</file>
+
+<file path=customXml/item2.xml><?xml version="1.0" encoding="utf-8"?>
+<b:Sources xmlns:b="http://schemas.openxmlformats.org/officeDocument/2006/bibliography" xmlns="http://schemas.openxmlformats.org/officeDocument/2006/bibliography" SelectedStyle="\APA.XSL" StyleName="APA"/>
+</file>
+
+<file path=customXml/item3.xml><?xml version="1.0" encoding="utf-8"?>
+<p:properties xmlns:p="http://schemas.microsoft.com/office/2006/metadata/properties" xmlns:xsi="http://www.w3.org/2001/XMLSchema-instance" xmlns:pc="http://schemas.microsoft.com/office/infopath/2007/PartnerControls">
+  <documentManagement>
+    <lcf76f155ced4ddcb4097134ff3c332f xmlns="a1b10758-7132-46a4-a2fe-7a2cf46f51f4">
+      <Terms xmlns="http://schemas.microsoft.com/office/infopath/2007/PartnerControls"/>
+    </lcf76f155ced4ddcb4097134ff3c332f>
+    <TaxCatchAll xmlns="f7d9f5a6-831d-4621-8c77-cbcaf993e406" xsi:nil="true"/>
+  </documentManagement>
+</p:properties>
+</file>
+
+<file path=customXml/item4.xml><?xml version="1.0" encoding="utf-8"?>
 <ct:contentTypeSchema xmlns:ct="http://schemas.microsoft.com/office/2006/metadata/contentType" xmlns:ma="http://schemas.microsoft.com/office/2006/metadata/properties/metaAttributes" ct:_="" ma:_="" ma:contentTypeName="Document" ma:contentTypeID="0x0101005A5B8F5EAAC22C48A11F5D9A60E6F21D" ma:contentTypeVersion="16" ma:contentTypeDescription="Crée un document." ma:contentTypeScope="" ma:versionID="f2b963976306cc54294b7f4545a3c6c4">
   <xsd:schema xmlns:xsd="http://www.w3.org/2001/XMLSchema" xmlns:xs="http://www.w3.org/2001/XMLSchema" xmlns:p="http://schemas.microsoft.com/office/2006/metadata/properties" xmlns:ns2="a1b10758-7132-46a4-a2fe-7a2cf46f51f4" xmlns:ns3="f7d9f5a6-831d-4621-8c77-cbcaf993e406" targetNamespace="http://schemas.microsoft.com/office/2006/metadata/properties" ma:root="true" ma:fieldsID="e5e135fa2fc1295e1586ddcd9c1a8904" ns2:_="" ns3:_="">
     <xsd:import namespace="a1b10758-7132-46a4-a2fe-7a2cf46f51f4"/>
@@ -11064,31 +11343,34 @@
 </ct:contentTypeSchema>
 </file>
 
-<file path=customXml/item2.xml><?xml version="1.0" encoding="utf-8"?>
-<p:properties xmlns:p="http://schemas.microsoft.com/office/2006/metadata/properties" xmlns:xsi="http://www.w3.org/2001/XMLSchema-instance" xmlns:pc="http://schemas.microsoft.com/office/infopath/2007/PartnerControls">
-  <documentManagement>
-    <lcf76f155ced4ddcb4097134ff3c332f xmlns="a1b10758-7132-46a4-a2fe-7a2cf46f51f4">
-      <Terms xmlns="http://schemas.microsoft.com/office/infopath/2007/PartnerControls"/>
-    </lcf76f155ced4ddcb4097134ff3c332f>
-    <TaxCatchAll xmlns="f7d9f5a6-831d-4621-8c77-cbcaf993e406" xsi:nil="true"/>
-  </documentManagement>
-</p:properties>
+<file path=customXml/itemProps1.xml><?xml version="1.0" encoding="utf-8"?>
+<ds:datastoreItem xmlns:ds="http://schemas.openxmlformats.org/officeDocument/2006/customXml" ds:itemID="{6C3F7A66-EDE3-46FD-83EB-3C265E5D2669}">
+  <ds:schemaRefs>
+    <ds:schemaRef ds:uri="http://schemas.microsoft.com/sharepoint/v3/contenttype/forms"/>
+  </ds:schemaRefs>
+</ds:datastoreItem>
 </file>
 
-<file path=customXml/item3.xml><?xml version="1.0" encoding="utf-8"?>
-<b:Sources xmlns:b="http://schemas.openxmlformats.org/officeDocument/2006/bibliography" xmlns="http://schemas.openxmlformats.org/officeDocument/2006/bibliography" SelectedStyle="\APA.XSL" StyleName="APA"/>
+<file path=customXml/itemProps2.xml><?xml version="1.0" encoding="utf-8"?>
+<ds:datastoreItem xmlns:ds="http://schemas.openxmlformats.org/officeDocument/2006/customXml" ds:itemID="{C8C35155-3E6A-4058-B6E4-303717845E3B}">
+  <ds:schemaRefs>
+    <ds:schemaRef ds:uri="http://schemas.openxmlformats.org/officeDocument/2006/bibliography"/>
+  </ds:schemaRefs>
+</ds:datastoreItem>
 </file>
 
-<file path=customXml/item4.xml><?xml version="1.0" encoding="utf-8"?>
-<?mso-contentType ?>
-<FormTemplates xmlns="http://schemas.microsoft.com/sharepoint/v3/contenttype/forms">
-  <Display>DocumentLibraryForm</Display>
-  <Edit>DocumentLibraryForm</Edit>
-  <New>DocumentLibraryForm</New>
-</FormTemplates>
+<file path=customXml/itemProps3.xml><?xml version="1.0" encoding="utf-8"?>
+<ds:datastoreItem xmlns:ds="http://schemas.openxmlformats.org/officeDocument/2006/customXml" ds:itemID="{2319CDB8-A2CD-412D-8359-13E6B4DF1FF4}">
+  <ds:schemaRefs>
+    <ds:schemaRef ds:uri="http://schemas.microsoft.com/office/2006/metadata/properties"/>
+    <ds:schemaRef ds:uri="http://schemas.microsoft.com/office/infopath/2007/PartnerControls"/>
+    <ds:schemaRef ds:uri="a1b10758-7132-46a4-a2fe-7a2cf46f51f4"/>
+    <ds:schemaRef ds:uri="f7d9f5a6-831d-4621-8c77-cbcaf993e406"/>
+  </ds:schemaRefs>
+</ds:datastoreItem>
 </file>
 
-<file path=customXml/itemProps1.xml><?xml version="1.0" encoding="utf-8"?>
+<file path=customXml/itemProps4.xml><?xml version="1.0" encoding="utf-8"?>
 <ds:datastoreItem xmlns:ds="http://schemas.openxmlformats.org/officeDocument/2006/customXml" ds:itemID="{41546E4A-837A-4BEF-A4B8-FFD4EAB4E855}">
   <ds:schemaRefs>
     <ds:schemaRef ds:uri="http://schemas.microsoft.com/office/2006/metadata/contentType"/>
@@ -11105,31 +11387,4 @@
     <ds:schemaRef ds:uri="http://schemas.microsoft.com/internal/obd"/>
   </ds:schemaRefs>
 </ds:datastoreItem>
-</file>
-
-<file path=customXml/itemProps2.xml><?xml version="1.0" encoding="utf-8"?>
-<ds:datastoreItem xmlns:ds="http://schemas.openxmlformats.org/officeDocument/2006/customXml" ds:itemID="{2319CDB8-A2CD-412D-8359-13E6B4DF1FF4}">
-  <ds:schemaRefs>
-    <ds:schemaRef ds:uri="http://schemas.microsoft.com/office/2006/metadata/properties"/>
-    <ds:schemaRef ds:uri="http://schemas.microsoft.com/office/infopath/2007/PartnerControls"/>
-    <ds:schemaRef ds:uri="a1b10758-7132-46a4-a2fe-7a2cf46f51f4"/>
-    <ds:schemaRef ds:uri="f7d9f5a6-831d-4621-8c77-cbcaf993e406"/>
-  </ds:schemaRefs>
-</ds:datastoreItem>
-</file>
-
-<file path=customXml/itemProps3.xml><?xml version="1.0" encoding="utf-8"?>
-<ds:datastoreItem xmlns:ds="http://schemas.openxmlformats.org/officeDocument/2006/customXml" ds:itemID="{C8C35155-3E6A-4058-B6E4-303717845E3B}">
-  <ds:schemaRefs>
-    <ds:schemaRef ds:uri="http://schemas.openxmlformats.org/officeDocument/2006/bibliography"/>
-  </ds:schemaRefs>
-</ds:datastoreItem>
-</file>
-
-<file path=customXml/itemProps4.xml><?xml version="1.0" encoding="utf-8"?>
-<ds:datastoreItem xmlns:ds="http://schemas.openxmlformats.org/officeDocument/2006/customXml" ds:itemID="{6C3F7A66-EDE3-46FD-83EB-3C265E5D2669}">
-  <ds:schemaRefs>
-    <ds:schemaRef ds:uri="http://schemas.microsoft.com/sharepoint/v3/contenttype/forms"/>
-  </ds:schemaRefs>
-</ds:datastoreItem>
 </file>
</xml_diff>

<commit_message>
doc: Update Meron-JdT.xlsm and audit report documents
Ajouter 2 autres cas pour Cryptographic failures dans le rapport
Utiliser Courrier New pour le code dans le rapport, decouper le JdT, OK si le test a reussi
</commit_message>
<xml_diff>
--- a/x-docs/P_App-Audit Rapport.docx
+++ b/x-docs/P_App-Audit Rapport.docx
@@ -21,6 +21,9 @@
         </w:rPr>
       </w:pPr>
       <w:r>
+        <w:rPr>
+          <w:noProof/>
+        </w:rPr>
         <w:drawing>
           <wp:inline distT="0" distB="0" distL="0" distR="0" wp14:anchorId="2782E724" wp14:editId="054DD907">
             <wp:extent cx="5759450" cy="3239770"/>
@@ -4182,10 +4185,161 @@
     </w:p>
     <w:p>
       <w:pPr>
+        <w:pStyle w:val="Retraitcorpsdetexte3"/>
+        <w:ind w:left="1134"/>
+      </w:pPr>
+    </w:p>
+    <w:p>
+      <w:pPr>
+        <w:pStyle w:val="Retraitcorpsdetexte3"/>
+        <w:ind w:left="1134"/>
+      </w:pPr>
+    </w:p>
+    <w:p>
+      <w:pPr>
+        <w:pStyle w:val="Retraitcorpsdetexte3"/>
+        <w:ind w:left="1134"/>
+      </w:pPr>
+    </w:p>
+    <w:p>
+      <w:pPr>
+        <w:pStyle w:val="Retraitcorpsdetexte3"/>
+        <w:ind w:left="1134"/>
+      </w:pPr>
+    </w:p>
+    <w:p>
+      <w:pPr>
+        <w:pStyle w:val="Retraitcorpsdetexte3"/>
+        <w:ind w:left="1134"/>
+      </w:pPr>
+    </w:p>
+    <w:p>
+      <w:pPr>
+        <w:pStyle w:val="Retraitcorpsdetexte3"/>
+        <w:ind w:left="1134"/>
+      </w:pPr>
+    </w:p>
+    <w:p>
+      <w:pPr>
+        <w:pStyle w:val="Retraitcorpsdetexte3"/>
+        <w:ind w:left="1134"/>
+      </w:pPr>
+    </w:p>
+    <w:p>
+      <w:pPr>
+        <w:pStyle w:val="Retraitcorpsdetexte3"/>
+        <w:ind w:left="1134"/>
+      </w:pPr>
+    </w:p>
+    <w:p>
+      <w:pPr>
+        <w:pStyle w:val="Retraitcorpsdetexte3"/>
+        <w:ind w:left="1134"/>
+      </w:pPr>
+    </w:p>
+    <w:p>
+      <w:pPr>
+        <w:pStyle w:val="Retraitcorpsdetexte3"/>
+        <w:ind w:left="1134"/>
+      </w:pPr>
+    </w:p>
+    <w:p>
+      <w:pPr>
+        <w:pStyle w:val="Retraitcorpsdetexte3"/>
+        <w:ind w:left="1134"/>
+      </w:pPr>
+    </w:p>
+    <w:p>
+      <w:pPr>
+        <w:pStyle w:val="Retraitcorpsdetexte3"/>
+        <w:ind w:left="1134"/>
+      </w:pPr>
+    </w:p>
+    <w:p>
+      <w:pPr>
+        <w:pStyle w:val="Retraitcorpsdetexte3"/>
+        <w:ind w:left="1134"/>
+      </w:pPr>
+    </w:p>
+    <w:p>
+      <w:pPr>
+        <w:pStyle w:val="Retraitcorpsdetexte3"/>
+        <w:ind w:left="1134"/>
+      </w:pPr>
+    </w:p>
+    <w:p>
+      <w:pPr>
+        <w:pStyle w:val="Retraitcorpsdetexte3"/>
+        <w:ind w:left="1134"/>
+      </w:pPr>
+    </w:p>
+    <w:p>
+      <w:pPr>
+        <w:pStyle w:val="Retraitcorpsdetexte3"/>
+        <w:ind w:left="1134"/>
+      </w:pPr>
+    </w:p>
+    <w:p>
+      <w:pPr>
+        <w:pStyle w:val="Retraitcorpsdetexte3"/>
+        <w:ind w:left="1134"/>
+      </w:pPr>
+    </w:p>
+    <w:p>
+      <w:pPr>
+        <w:pStyle w:val="Retraitcorpsdetexte3"/>
+        <w:ind w:left="1134"/>
+      </w:pPr>
+    </w:p>
+    <w:p>
+      <w:pPr>
+        <w:pStyle w:val="Retraitcorpsdetexte3"/>
+        <w:ind w:left="1134"/>
+      </w:pPr>
+    </w:p>
+    <w:p>
+      <w:pPr>
+        <w:pStyle w:val="Retraitcorpsdetexte3"/>
+        <w:ind w:left="1134"/>
+      </w:pPr>
+    </w:p>
+    <w:p>
+      <w:pPr>
+        <w:pStyle w:val="Retraitcorpsdetexte3"/>
+        <w:ind w:left="1134"/>
+      </w:pPr>
+    </w:p>
+    <w:p>
+      <w:pPr>
+        <w:pStyle w:val="Retraitcorpsdetexte3"/>
+        <w:ind w:left="1134"/>
+      </w:pPr>
+    </w:p>
+    <w:p>
+      <w:pPr>
+        <w:pStyle w:val="Retraitcorpsdetexte3"/>
+        <w:ind w:left="1134"/>
+      </w:pPr>
+    </w:p>
+    <w:p>
+      <w:pPr>
+        <w:pStyle w:val="Retraitcorpsdetexte3"/>
+        <w:ind w:left="1134"/>
+      </w:pPr>
+    </w:p>
+    <w:p>
+      <w:pPr>
+        <w:pStyle w:val="Retraitcorpsdetexte3"/>
+        <w:ind w:left="1134"/>
+      </w:pPr>
+    </w:p>
+    <w:p>
+      <w:pPr>
         <w:pStyle w:val="Titre1"/>
       </w:pPr>
       <w:bookmarkStart w:id="7" w:name="_Toc214279057"/>
       <w:r>
+        <w:lastRenderedPageBreak/>
         <w:t>Cryptographic Failures</w:t>
       </w:r>
       <w:bookmarkEnd w:id="7"/>
@@ -4206,7 +4360,15 @@
         <w:ind w:left="1494"/>
       </w:pPr>
       <w:r>
-        <w:t>Vérification de la présence et de la validité de APP_KEY dans le fichier .env.</w:t>
+        <w:t xml:space="preserve">Vérification de la présence et de la validité de APP_KEY dans le </w:t>
+      </w:r>
+      <w:proofErr w:type="gramStart"/>
+      <w:r>
+        <w:t>fichier .</w:t>
+      </w:r>
+      <w:proofErr w:type="gramEnd"/>
+      <w:r>
+        <w:t>env.</w:t>
       </w:r>
     </w:p>
     <w:p>
@@ -4242,12 +4404,26 @@
         <w:pStyle w:val="Retraitcorpsdetexte"/>
       </w:pPr>
       <w:r>
-        <w:t>Le fichier .env contient une clé d’application valide :</w:t>
+        <w:t xml:space="preserve">Le </w:t>
+      </w:r>
+      <w:proofErr w:type="gramStart"/>
+      <w:r>
+        <w:t>fichier .</w:t>
+      </w:r>
+      <w:proofErr w:type="spellStart"/>
+      <w:r>
+        <w:t>env</w:t>
+      </w:r>
+      <w:proofErr w:type="spellEnd"/>
+      <w:proofErr w:type="gramEnd"/>
+      <w:r>
+        <w:t xml:space="preserve"> contient une clé d’application valide :</w:t>
       </w:r>
     </w:p>
     <w:p>
       <w:pPr>
         <w:pStyle w:val="Retraitcorpsdetexte"/>
+        <w:jc w:val="center"/>
       </w:pPr>
       <w:r>
         <w:rPr>
@@ -4337,8 +4513,13 @@
         </w:numPr>
       </w:pPr>
       <w:r>
-        <w:t>Activer SESSION_SECURE_COOKIE=true</w:t>
-      </w:r>
+        <w:t>Activer SESSION_SECURE_COOKIE=</w:t>
+      </w:r>
+      <w:proofErr w:type="spellStart"/>
+      <w:r>
+        <w:t>true</w:t>
+      </w:r>
+      <w:proofErr w:type="spellEnd"/>
     </w:p>
     <w:p>
       <w:pPr>
@@ -4349,86 +4530,167 @@
         </w:numPr>
       </w:pPr>
       <w:r>
-        <w:t>Ne jamais exposer le fichier .env</w:t>
-      </w:r>
-    </w:p>
-    <w:p>
-      <w:pPr>
-        <w:pStyle w:val="Corpsdetexte"/>
-        <w:ind w:left="0"/>
-      </w:pPr>
-    </w:p>
-    <w:p>
-      <w:pPr>
-        <w:pStyle w:val="Corpsdetexte"/>
-        <w:ind w:left="0"/>
-      </w:pPr>
-    </w:p>
-    <w:p>
-      <w:pPr>
-        <w:pStyle w:val="Corpsdetexte"/>
-        <w:ind w:left="0"/>
-      </w:pPr>
-    </w:p>
-    <w:p>
-      <w:pPr>
-        <w:pStyle w:val="Corpsdetexte"/>
-        <w:ind w:left="0"/>
-      </w:pPr>
-    </w:p>
-    <w:p>
-      <w:pPr>
-        <w:pStyle w:val="Corpsdetexte"/>
-        <w:ind w:left="0"/>
-      </w:pPr>
-    </w:p>
-    <w:p>
-      <w:pPr>
-        <w:pStyle w:val="Corpsdetexte"/>
-        <w:ind w:left="0"/>
-      </w:pPr>
-    </w:p>
-    <w:p>
-      <w:pPr>
-        <w:pStyle w:val="Corpsdetexte"/>
-        <w:ind w:left="0"/>
-      </w:pPr>
-    </w:p>
-    <w:p>
-      <w:pPr>
-        <w:pStyle w:val="Titre1"/>
-      </w:pPr>
-      <w:bookmarkStart w:id="11" w:name="_Toc214279061"/>
+        <w:t xml:space="preserve">Ne jamais exposer le </w:t>
+      </w:r>
+      <w:proofErr w:type="gramStart"/>
+      <w:r>
+        <w:t>fichier .</w:t>
+      </w:r>
+      <w:proofErr w:type="spellStart"/>
+      <w:r>
+        <w:t>env</w:t>
+      </w:r>
+      <w:proofErr w:type="spellEnd"/>
+      <w:proofErr w:type="gramEnd"/>
+    </w:p>
+    <w:p>
+      <w:pPr>
+        <w:pStyle w:val="Retraitcorpsdetexte"/>
+      </w:pPr>
+    </w:p>
+    <w:p>
+      <w:pPr>
+        <w:pStyle w:val="Retraitcorpsdetexte"/>
+      </w:pPr>
+    </w:p>
+    <w:p>
+      <w:pPr>
+        <w:pStyle w:val="Retraitcorpsdetexte"/>
+      </w:pPr>
+    </w:p>
+    <w:p>
+      <w:pPr>
+        <w:pStyle w:val="Retraitcorpsdetexte"/>
+      </w:pPr>
+    </w:p>
+    <w:p>
+      <w:pPr>
+        <w:pStyle w:val="Retraitcorpsdetexte"/>
+      </w:pPr>
+    </w:p>
+    <w:p>
+      <w:pPr>
+        <w:pStyle w:val="Retraitcorpsdetexte"/>
+      </w:pPr>
+    </w:p>
+    <w:p>
+      <w:pPr>
+        <w:pStyle w:val="Retraitcorpsdetexte"/>
+      </w:pPr>
+    </w:p>
+    <w:p>
+      <w:pPr>
+        <w:pStyle w:val="Retraitcorpsdetexte"/>
+      </w:pPr>
+    </w:p>
+    <w:p>
+      <w:pPr>
+        <w:pStyle w:val="Retraitcorpsdetexte"/>
+      </w:pPr>
+    </w:p>
+    <w:p>
+      <w:pPr>
+        <w:pStyle w:val="Retraitcorpsdetexte"/>
+      </w:pPr>
+    </w:p>
+    <w:p>
+      <w:pPr>
+        <w:pStyle w:val="Retraitcorpsdetexte"/>
+      </w:pPr>
+    </w:p>
+    <w:p>
+      <w:pPr>
+        <w:pStyle w:val="Retraitcorpsdetexte"/>
+      </w:pPr>
+    </w:p>
+    <w:p>
+      <w:pPr>
+        <w:pStyle w:val="Retraitcorpsdetexte"/>
+      </w:pPr>
+    </w:p>
+    <w:p>
+      <w:pPr>
+        <w:pStyle w:val="Retraitcorpsdetexte"/>
+      </w:pPr>
+    </w:p>
+    <w:p>
+      <w:pPr>
+        <w:pStyle w:val="Retraitcorpsdetexte"/>
+      </w:pPr>
+    </w:p>
+    <w:p>
+      <w:pPr>
+        <w:pStyle w:val="Retraitcorpsdetexte"/>
+      </w:pPr>
+    </w:p>
+    <w:p>
+      <w:pPr>
+        <w:pStyle w:val="Retraitcorpsdetexte"/>
+      </w:pPr>
+    </w:p>
+    <w:p>
+      <w:pPr>
+        <w:pStyle w:val="Retraitcorpsdetexte"/>
+      </w:pPr>
+    </w:p>
+    <w:p>
+      <w:pPr>
+        <w:pStyle w:val="Retraitcorpsdetexte"/>
+      </w:pPr>
+    </w:p>
+    <w:p>
+      <w:pPr>
+        <w:pStyle w:val="Retraitcorpsdetexte"/>
+      </w:pPr>
+    </w:p>
+    <w:p>
+      <w:pPr>
+        <w:pStyle w:val="Retraitcorpsdetexte"/>
+      </w:pPr>
+    </w:p>
+    <w:p>
+      <w:pPr>
+        <w:pStyle w:val="Retraitcorpsdetexte"/>
+      </w:pPr>
+    </w:p>
+    <w:p>
+      <w:pPr>
+        <w:pStyle w:val="Retraitcorpsdetexte"/>
+      </w:pPr>
+    </w:p>
+    <w:p>
+      <w:pPr>
+        <w:pStyle w:val="Retraitcorpsdetexte"/>
+      </w:pPr>
+    </w:p>
+    <w:p>
+      <w:pPr>
+        <w:pStyle w:val="Retraitcorpsdetexte"/>
+      </w:pPr>
+    </w:p>
+    <w:p>
+      <w:pPr>
+        <w:pStyle w:val="Retraitcorpsdetexte"/>
+      </w:pPr>
+    </w:p>
+    <w:p>
+      <w:pPr>
+        <w:pStyle w:val="Retraitcorpsdetexte"/>
+      </w:pPr>
+    </w:p>
+    <w:p>
+      <w:pPr>
+        <w:pStyle w:val="Retraitcorpsdetexte"/>
+      </w:pPr>
+    </w:p>
+    <w:p>
+      <w:pPr>
+        <w:pStyle w:val="Titre2"/>
+      </w:pPr>
       <w:r>
         <w:lastRenderedPageBreak/>
-        <w:t>Injection</w:t>
-      </w:r>
-      <w:bookmarkEnd w:id="11"/>
-    </w:p>
-    <w:p>
-      <w:pPr>
-        <w:pStyle w:val="Titre2"/>
-      </w:pPr>
-      <w:bookmarkStart w:id="12" w:name="_Toc214279062"/>
-      <w:r>
         <w:t>Exemple du code</w:t>
       </w:r>
-      <w:bookmarkEnd w:id="12"/>
-    </w:p>
-    <w:p>
-      <w:pPr>
-        <w:pStyle w:val="Retraitcorpsdetexte"/>
-      </w:pPr>
-      <w:r>
-        <w:t xml:space="preserve">Utilisation de sqlmap </w:t>
-      </w:r>
-      <w:r>
-        <w:t xml:space="preserve">app </w:t>
-      </w:r>
-      <w:r>
-        <w:t>pour tester l’injection</w:t>
-      </w:r>
-      <w:bookmarkStart w:id="13" w:name="_Toc214279063"/>
     </w:p>
     <w:p>
       <w:pPr>
@@ -4437,11 +4699,702 @@
           <w:lang w:val="en-US"/>
         </w:rPr>
       </w:pPr>
+      <w:proofErr w:type="spellStart"/>
+      <w:proofErr w:type="gramStart"/>
+      <w:r>
+        <w:t>app</w:t>
+      </w:r>
+      <w:proofErr w:type="gramEnd"/>
+      <w:r>
+        <w:t>_key</w:t>
+      </w:r>
+      <w:proofErr w:type="spellEnd"/>
+      <w:r>
+        <w:t xml:space="preserve"> retirée et</w:t>
+      </w:r>
+      <w:r>
+        <w:t xml:space="preserve"> exécuté</w:t>
+      </w:r>
+      <w:r>
+        <w:t xml:space="preserve"> </w:t>
+      </w:r>
+      <w:proofErr w:type="spellStart"/>
+      <w:r>
+        <w:rPr>
+          <w:rFonts w:ascii="Courier New" w:hAnsi="Courier New" w:cs="Courier New"/>
+        </w:rPr>
+        <w:t>npm</w:t>
+      </w:r>
+      <w:proofErr w:type="spellEnd"/>
+      <w:r>
+        <w:rPr>
+          <w:rFonts w:ascii="Courier New" w:hAnsi="Courier New" w:cs="Courier New"/>
+        </w:rPr>
+        <w:t xml:space="preserve"> run dev</w:t>
+      </w:r>
+      <w:r>
+        <w:rPr>
+          <w:rFonts w:ascii="Courier New" w:hAnsi="Courier New" w:cs="Courier New"/>
+        </w:rPr>
+        <w:t xml:space="preserve">. </w:t>
+      </w:r>
       <w:r>
         <w:rPr>
           <w:lang w:val="en-US"/>
         </w:rPr>
-        <w:t>Sqlmap -u http://localhost/login --data="email=pp48qxg@eduvaud.ch&amp;password=' OR ''='" --batch --level=1 --risk=1</w:t>
+        <w:t xml:space="preserve">Le </w:t>
+      </w:r>
+      <w:proofErr w:type="gramStart"/>
+      <w:r>
+        <w:rPr>
+          <w:lang w:val="en-US"/>
+        </w:rPr>
+        <w:t>message :</w:t>
+      </w:r>
+      <w:proofErr w:type="gramEnd"/>
+      <w:r>
+        <w:rPr>
+          <w:lang w:val="en-US"/>
+        </w:rPr>
+        <w:t xml:space="preserve"> “No application key has been specified”</w:t>
+      </w:r>
+    </w:p>
+    <w:p>
+      <w:pPr>
+        <w:pStyle w:val="Titre2"/>
+        <w:rPr>
+          <w:lang w:val="en-US"/>
+        </w:rPr>
+      </w:pPr>
+      <w:proofErr w:type="spellStart"/>
+      <w:r>
+        <w:rPr>
+          <w:lang w:val="en-US"/>
+        </w:rPr>
+        <w:t>Statut</w:t>
+      </w:r>
+      <w:proofErr w:type="spellEnd"/>
+    </w:p>
+    <w:p>
+      <w:pPr>
+        <w:pStyle w:val="Corpsdetexte"/>
+        <w:ind w:left="1134"/>
+      </w:pPr>
+      <w:proofErr w:type="spellStart"/>
+      <w:r>
+        <w:rPr>
+          <w:b/>
+          <w:bCs/>
+        </w:rPr>
+        <w:t>Cryptographic</w:t>
+      </w:r>
+      <w:proofErr w:type="spellEnd"/>
+      <w:r>
+        <w:rPr>
+          <w:b/>
+          <w:bCs/>
+        </w:rPr>
+        <w:t xml:space="preserve"> Failure</w:t>
+      </w:r>
+      <w:r>
+        <w:t xml:space="preserve"> : l’application ne peut pas effectuer correctement les opérations cryptographiques sans clé</w:t>
+      </w:r>
+    </w:p>
+    <w:p>
+      <w:pPr>
+        <w:pStyle w:val="Corpsdetexte"/>
+        <w:ind w:left="0"/>
+      </w:pPr>
+    </w:p>
+    <w:p>
+      <w:pPr>
+        <w:pStyle w:val="Corpsdetexte"/>
+        <w:ind w:left="0"/>
+        <w:jc w:val="center"/>
+      </w:pPr>
+      <w:r>
+        <w:rPr>
+          <w:noProof/>
+        </w:rPr>
+        <w:drawing>
+          <wp:inline distT="0" distB="0" distL="0" distR="0" wp14:anchorId="5DC32750" wp14:editId="0554718B">
+            <wp:extent cx="5748655" cy="3450590"/>
+            <wp:effectExtent l="0" t="0" r="0" b="0"/>
+            <wp:docPr id="1549840171" name="Image 1"/>
+            <wp:cNvGraphicFramePr>
+              <a:graphicFrameLocks xmlns:a="http://schemas.openxmlformats.org/drawingml/2006/main" noChangeAspect="1"/>
+            </wp:cNvGraphicFramePr>
+            <a:graphic xmlns:a="http://schemas.openxmlformats.org/drawingml/2006/main">
+              <a:graphicData uri="http://schemas.openxmlformats.org/drawingml/2006/picture">
+                <pic:pic xmlns:pic="http://schemas.openxmlformats.org/drawingml/2006/picture">
+                  <pic:nvPicPr>
+                    <pic:cNvPr id="0" name="Picture 2"/>
+                    <pic:cNvPicPr>
+                      <a:picLocks noChangeAspect="1" noChangeArrowheads="1"/>
+                    </pic:cNvPicPr>
+                  </pic:nvPicPr>
+                  <pic:blipFill>
+                    <a:blip r:embed="rId14" cstate="print">
+                      <a:extLst>
+                        <a:ext uri="{28A0092B-C50C-407E-A947-70E740481C1C}">
+                          <a14:useLocalDpi xmlns:a14="http://schemas.microsoft.com/office/drawing/2010/main" val="0"/>
+                        </a:ext>
+                      </a:extLst>
+                    </a:blip>
+                    <a:srcRect/>
+                    <a:stretch>
+                      <a:fillRect/>
+                    </a:stretch>
+                  </pic:blipFill>
+                  <pic:spPr bwMode="auto">
+                    <a:xfrm>
+                      <a:off x="0" y="0"/>
+                      <a:ext cx="5748655" cy="3450590"/>
+                    </a:xfrm>
+                    <a:prstGeom prst="rect">
+                      <a:avLst/>
+                    </a:prstGeom>
+                    <a:noFill/>
+                    <a:ln>
+                      <a:noFill/>
+                    </a:ln>
+                  </pic:spPr>
+                </pic:pic>
+              </a:graphicData>
+            </a:graphic>
+          </wp:inline>
+        </w:drawing>
+      </w:r>
+    </w:p>
+    <w:p>
+      <w:pPr>
+        <w:pStyle w:val="Corpsdetexte"/>
+        <w:ind w:left="0"/>
+      </w:pPr>
+    </w:p>
+    <w:p>
+      <w:pPr>
+        <w:pStyle w:val="Titre2"/>
+      </w:pPr>
+      <w:r>
+        <w:t>Contre-mesure</w:t>
+      </w:r>
+    </w:p>
+    <w:p>
+      <w:pPr>
+        <w:pStyle w:val="Corpsdetexte"/>
+        <w:numPr>
+          <w:ilvl w:val="0"/>
+          <w:numId w:val="55"/>
+        </w:numPr>
+      </w:pPr>
+      <w:r>
+        <w:t xml:space="preserve">Définir correctement </w:t>
+      </w:r>
+      <w:proofErr w:type="spellStart"/>
+      <w:r>
+        <w:t>app_key</w:t>
+      </w:r>
+      <w:proofErr w:type="spellEnd"/>
+      <w:r>
+        <w:t xml:space="preserve"> dans le </w:t>
+      </w:r>
+      <w:proofErr w:type="gramStart"/>
+      <w:r>
+        <w:t>fichier .</w:t>
+      </w:r>
+      <w:proofErr w:type="spellStart"/>
+      <w:r>
+        <w:t>env</w:t>
+      </w:r>
+      <w:proofErr w:type="spellEnd"/>
+      <w:proofErr w:type="gramEnd"/>
+    </w:p>
+    <w:p>
+      <w:pPr>
+        <w:pStyle w:val="Corpsdetexte"/>
+        <w:numPr>
+          <w:ilvl w:val="0"/>
+          <w:numId w:val="55"/>
+        </w:numPr>
+      </w:pPr>
+      <w:r>
+        <w:t>Ne jamais laisser la clé vide ni utiliser une clé par défaut</w:t>
+      </w:r>
+    </w:p>
+    <w:p>
+      <w:pPr>
+        <w:pStyle w:val="Corpsdetexte"/>
+        <w:numPr>
+          <w:ilvl w:val="0"/>
+          <w:numId w:val="55"/>
+        </w:numPr>
+      </w:pPr>
+      <w:r>
+        <w:t>Vérifier que l’environnement de développement et de production charge correctement la clé</w:t>
+      </w:r>
+    </w:p>
+    <w:p>
+      <w:pPr>
+        <w:pStyle w:val="Corpsdetexte"/>
+      </w:pPr>
+    </w:p>
+    <w:p>
+      <w:pPr>
+        <w:pStyle w:val="Corpsdetexte"/>
+      </w:pPr>
+    </w:p>
+    <w:p>
+      <w:pPr>
+        <w:pStyle w:val="Corpsdetexte"/>
+      </w:pPr>
+    </w:p>
+    <w:p>
+      <w:pPr>
+        <w:pStyle w:val="Corpsdetexte"/>
+      </w:pPr>
+    </w:p>
+    <w:p>
+      <w:pPr>
+        <w:pStyle w:val="Corpsdetexte"/>
+      </w:pPr>
+    </w:p>
+    <w:p>
+      <w:pPr>
+        <w:pStyle w:val="Corpsdetexte"/>
+      </w:pPr>
+    </w:p>
+    <w:p>
+      <w:pPr>
+        <w:pStyle w:val="Corpsdetexte"/>
+      </w:pPr>
+    </w:p>
+    <w:p>
+      <w:pPr>
+        <w:pStyle w:val="Corpsdetexte"/>
+      </w:pPr>
+    </w:p>
+    <w:p>
+      <w:pPr>
+        <w:pStyle w:val="Corpsdetexte"/>
+      </w:pPr>
+    </w:p>
+    <w:p>
+      <w:pPr>
+        <w:pStyle w:val="Titre2"/>
+      </w:pPr>
+      <w:r>
+        <w:lastRenderedPageBreak/>
+        <w:t>Exemple du code</w:t>
+      </w:r>
+    </w:p>
+    <w:p>
+      <w:pPr>
+        <w:pStyle w:val="Retraitcorpsdetexte"/>
+        <w:rPr>
+          <w:lang w:val="en-US"/>
+        </w:rPr>
+      </w:pPr>
+      <w:proofErr w:type="spellStart"/>
+      <w:proofErr w:type="gramStart"/>
+      <w:r>
+        <w:t>app</w:t>
+      </w:r>
+      <w:proofErr w:type="gramEnd"/>
+      <w:r>
+        <w:t>_key</w:t>
+      </w:r>
+      <w:proofErr w:type="spellEnd"/>
+      <w:r>
+        <w:t xml:space="preserve"> défini avec des caractères aléatoires</w:t>
+      </w:r>
+      <w:r>
+        <w:t xml:space="preserve"> et exécuté</w:t>
+      </w:r>
+      <w:r>
+        <w:t xml:space="preserve"> </w:t>
+      </w:r>
+      <w:proofErr w:type="spellStart"/>
+      <w:r>
+        <w:rPr>
+          <w:rFonts w:ascii="Courier New" w:hAnsi="Courier New" w:cs="Courier New"/>
+        </w:rPr>
+        <w:t>npm</w:t>
+      </w:r>
+      <w:proofErr w:type="spellEnd"/>
+      <w:r>
+        <w:rPr>
+          <w:rFonts w:ascii="Courier New" w:hAnsi="Courier New" w:cs="Courier New"/>
+        </w:rPr>
+        <w:t xml:space="preserve"> run dev</w:t>
+      </w:r>
+      <w:r>
+        <w:rPr>
+          <w:rFonts w:ascii="Courier New" w:hAnsi="Courier New" w:cs="Courier New"/>
+        </w:rPr>
+        <w:t>.</w:t>
+      </w:r>
+      <w:r>
+        <w:t xml:space="preserve"> </w:t>
+      </w:r>
+      <w:r>
+        <w:rPr>
+          <w:lang w:val="en-US"/>
+        </w:rPr>
+        <w:t xml:space="preserve">Le </w:t>
+      </w:r>
+      <w:proofErr w:type="gramStart"/>
+      <w:r>
+        <w:rPr>
+          <w:lang w:val="en-US"/>
+        </w:rPr>
+        <w:t>message :</w:t>
+      </w:r>
+      <w:proofErr w:type="gramEnd"/>
+      <w:r>
+        <w:rPr>
+          <w:lang w:val="en-US"/>
+        </w:rPr>
+        <w:t xml:space="preserve"> “Unsupported cipher or incorrect key length. Supported ciphers are: aes-128-cbc, aes-256-cbc, aes-128-gcm, aes-256-gcm”</w:t>
+      </w:r>
+    </w:p>
+    <w:p>
+      <w:pPr>
+        <w:pStyle w:val="Titre2"/>
+      </w:pPr>
+      <w:r>
+        <w:t>Statut</w:t>
+      </w:r>
+    </w:p>
+    <w:p>
+      <w:pPr>
+        <w:pStyle w:val="Retraitcorpsdetexte"/>
+      </w:pPr>
+      <w:proofErr w:type="spellStart"/>
+      <w:r>
+        <w:rPr>
+          <w:b/>
+          <w:bCs/>
+        </w:rPr>
+        <w:t>Cryptographic</w:t>
+      </w:r>
+      <w:proofErr w:type="spellEnd"/>
+      <w:r>
+        <w:rPr>
+          <w:b/>
+          <w:bCs/>
+        </w:rPr>
+        <w:t xml:space="preserve"> Failure</w:t>
+      </w:r>
+      <w:r>
+        <w:t xml:space="preserve"> : la longueur ou le format de la clé ne correspond pas au chiffrement attendu</w:t>
+      </w:r>
+    </w:p>
+    <w:p>
+      <w:pPr>
+        <w:pStyle w:val="Retraitcorpsdetexte"/>
+        <w:ind w:left="0"/>
+      </w:pPr>
+      <w:r>
+        <w:rPr>
+          <w:b/>
+          <w:bCs/>
+          <w:noProof/>
+        </w:rPr>
+        <w:drawing>
+          <wp:inline distT="0" distB="0" distL="0" distR="0" wp14:anchorId="375C0FE2" wp14:editId="34DFB5F6">
+            <wp:extent cx="5748655" cy="3482975"/>
+            <wp:effectExtent l="0" t="0" r="0" b="0"/>
+            <wp:docPr id="761043327" name="Image 2"/>
+            <wp:cNvGraphicFramePr>
+              <a:graphicFrameLocks xmlns:a="http://schemas.openxmlformats.org/drawingml/2006/main" noChangeAspect="1"/>
+            </wp:cNvGraphicFramePr>
+            <a:graphic xmlns:a="http://schemas.openxmlformats.org/drawingml/2006/main">
+              <a:graphicData uri="http://schemas.openxmlformats.org/drawingml/2006/picture">
+                <pic:pic xmlns:pic="http://schemas.openxmlformats.org/drawingml/2006/picture">
+                  <pic:nvPicPr>
+                    <pic:cNvPr id="0" name="Picture 3"/>
+                    <pic:cNvPicPr>
+                      <a:picLocks noChangeAspect="1" noChangeArrowheads="1"/>
+                    </pic:cNvPicPr>
+                  </pic:nvPicPr>
+                  <pic:blipFill>
+                    <a:blip r:embed="rId15" cstate="print">
+                      <a:extLst>
+                        <a:ext uri="{28A0092B-C50C-407E-A947-70E740481C1C}">
+                          <a14:useLocalDpi xmlns:a14="http://schemas.microsoft.com/office/drawing/2010/main" val="0"/>
+                        </a:ext>
+                      </a:extLst>
+                    </a:blip>
+                    <a:srcRect/>
+                    <a:stretch>
+                      <a:fillRect/>
+                    </a:stretch>
+                  </pic:blipFill>
+                  <pic:spPr bwMode="auto">
+                    <a:xfrm>
+                      <a:off x="0" y="0"/>
+                      <a:ext cx="5748655" cy="3482975"/>
+                    </a:xfrm>
+                    <a:prstGeom prst="rect">
+                      <a:avLst/>
+                    </a:prstGeom>
+                    <a:noFill/>
+                    <a:ln>
+                      <a:noFill/>
+                    </a:ln>
+                  </pic:spPr>
+                </pic:pic>
+              </a:graphicData>
+            </a:graphic>
+          </wp:inline>
+        </w:drawing>
+      </w:r>
+    </w:p>
+    <w:p>
+      <w:pPr>
+        <w:pStyle w:val="Titre2"/>
+      </w:pPr>
+      <w:r>
+        <w:t>Contre-mesure</w:t>
+      </w:r>
+    </w:p>
+    <w:p>
+      <w:pPr>
+        <w:pStyle w:val="Retraitcorpsdetexte"/>
+        <w:numPr>
+          <w:ilvl w:val="0"/>
+          <w:numId w:val="56"/>
+        </w:numPr>
+      </w:pPr>
+      <w:r>
+        <w:t xml:space="preserve">Générer une clé respectant la longueur correcte pour le </w:t>
+      </w:r>
+      <w:proofErr w:type="spellStart"/>
+      <w:r>
+        <w:t>cipher</w:t>
+      </w:r>
+      <w:proofErr w:type="spellEnd"/>
+      <w:r>
+        <w:t xml:space="preserve"> choisi (</w:t>
+      </w:r>
+      <w:proofErr w:type="gramStart"/>
+      <w:r>
+        <w:t>ex:</w:t>
+      </w:r>
+      <w:proofErr w:type="gramEnd"/>
+      <w:r>
+        <w:t xml:space="preserve"> 16 bytes pour AES-128, 32 bytes pour AES-256)</w:t>
+      </w:r>
+    </w:p>
+    <w:p>
+      <w:pPr>
+        <w:pStyle w:val="Retraitcorpsdetexte"/>
+        <w:numPr>
+          <w:ilvl w:val="0"/>
+          <w:numId w:val="56"/>
+        </w:numPr>
+      </w:pPr>
+      <w:r>
+        <w:t>Utiliser un outil ou commande sécurisée pour générer la clé</w:t>
+      </w:r>
+      <w:r>
+        <w:t xml:space="preserve"> </w:t>
+      </w:r>
+      <w:r>
+        <w:t>(</w:t>
+      </w:r>
+      <w:proofErr w:type="gramStart"/>
+      <w:r>
+        <w:t>ex:</w:t>
+      </w:r>
+      <w:proofErr w:type="gramEnd"/>
+      <w:r>
+        <w:t xml:space="preserve"> </w:t>
+      </w:r>
+      <w:proofErr w:type="spellStart"/>
+      <w:r>
+        <w:t>php</w:t>
+      </w:r>
+      <w:proofErr w:type="spellEnd"/>
+      <w:r>
+        <w:t xml:space="preserve"> artisan </w:t>
+      </w:r>
+      <w:proofErr w:type="spellStart"/>
+      <w:r>
+        <w:t>key:generate</w:t>
+      </w:r>
+      <w:proofErr w:type="spellEnd"/>
+      <w:r>
+        <w:t xml:space="preserve"> --</w:t>
+      </w:r>
+      <w:proofErr w:type="spellStart"/>
+      <w:r>
+        <w:t>ansi</w:t>
+      </w:r>
+      <w:proofErr w:type="spellEnd"/>
+      <w:r>
+        <w:t>)</w:t>
+      </w:r>
+    </w:p>
+    <w:p>
+      <w:pPr>
+        <w:pStyle w:val="Retraitcorpsdetexte"/>
+        <w:numPr>
+          <w:ilvl w:val="0"/>
+          <w:numId w:val="56"/>
+        </w:numPr>
+      </w:pPr>
+      <w:r>
+        <w:t>Vérifier que la clé est bien encodée et chargée par l’application</w:t>
+      </w:r>
+    </w:p>
+    <w:p>
+      <w:pPr>
+        <w:pStyle w:val="Corpsdetexte"/>
+        <w:ind w:left="0"/>
+      </w:pPr>
+    </w:p>
+    <w:p>
+      <w:pPr>
+        <w:pStyle w:val="Corpsdetexte"/>
+        <w:ind w:left="0"/>
+      </w:pPr>
+    </w:p>
+    <w:p>
+      <w:pPr>
+        <w:pStyle w:val="Corpsdetexte"/>
+        <w:ind w:left="0"/>
+      </w:pPr>
+    </w:p>
+    <w:p>
+      <w:pPr>
+        <w:pStyle w:val="Corpsdetexte"/>
+        <w:ind w:left="0"/>
+      </w:pPr>
+    </w:p>
+    <w:p>
+      <w:pPr>
+        <w:pStyle w:val="Corpsdetexte"/>
+        <w:ind w:left="0"/>
+      </w:pPr>
+    </w:p>
+    <w:p>
+      <w:pPr>
+        <w:pStyle w:val="Corpsdetexte"/>
+        <w:ind w:left="0"/>
+      </w:pPr>
+    </w:p>
+    <w:p>
+      <w:pPr>
+        <w:pStyle w:val="Corpsdetexte"/>
+        <w:ind w:left="0"/>
+      </w:pPr>
+    </w:p>
+    <w:p>
+      <w:pPr>
+        <w:pStyle w:val="Corpsdetexte"/>
+        <w:ind w:left="0"/>
+      </w:pPr>
+    </w:p>
+    <w:p>
+      <w:pPr>
+        <w:pStyle w:val="Corpsdetexte"/>
+        <w:ind w:left="0"/>
+      </w:pPr>
+    </w:p>
+    <w:p>
+      <w:pPr>
+        <w:pStyle w:val="Titre1"/>
+      </w:pPr>
+      <w:bookmarkStart w:id="11" w:name="_Toc214279061"/>
+      <w:r>
+        <w:lastRenderedPageBreak/>
+        <w:t>Injection</w:t>
+      </w:r>
+      <w:bookmarkEnd w:id="11"/>
+    </w:p>
+    <w:p>
+      <w:pPr>
+        <w:pStyle w:val="Titre2"/>
+      </w:pPr>
+      <w:bookmarkStart w:id="12" w:name="_Toc214279062"/>
+      <w:r>
+        <w:t>Exemple du code</w:t>
+      </w:r>
+      <w:bookmarkEnd w:id="12"/>
+    </w:p>
+    <w:p>
+      <w:pPr>
+        <w:pStyle w:val="Retraitcorpsdetexte"/>
+      </w:pPr>
+      <w:r>
+        <w:t xml:space="preserve">Utilisation de </w:t>
+      </w:r>
+      <w:proofErr w:type="spellStart"/>
+      <w:r>
+        <w:t>sqlmap</w:t>
+      </w:r>
+      <w:proofErr w:type="spellEnd"/>
+      <w:r>
+        <w:t xml:space="preserve"> </w:t>
+      </w:r>
+      <w:r>
+        <w:t xml:space="preserve">app </w:t>
+      </w:r>
+      <w:r>
+        <w:t>pour tester l’injection</w:t>
+      </w:r>
+      <w:bookmarkStart w:id="13" w:name="_Toc214279063"/>
+      <w:proofErr w:type="gramStart"/>
+      <w:r>
+        <w:t> :-</w:t>
+      </w:r>
+      <w:proofErr w:type="gramEnd"/>
+      <w:r>
+        <w:t xml:space="preserve"> </w:t>
+      </w:r>
+      <w:proofErr w:type="spellStart"/>
+      <w:r>
+        <w:rPr>
+          <w:rFonts w:ascii="Courier New" w:hAnsi="Courier New" w:cs="Courier New"/>
+        </w:rPr>
+        <w:t>Sqlmap</w:t>
+      </w:r>
+      <w:proofErr w:type="spellEnd"/>
+      <w:r>
+        <w:rPr>
+          <w:rFonts w:ascii="Courier New" w:hAnsi="Courier New" w:cs="Courier New"/>
+        </w:rPr>
+        <w:t xml:space="preserve"> -u http://localhost/login --data="email=pp48qxg@eduvaud.ch&amp;password=' OR ''='" --batch --</w:t>
+      </w:r>
+      <w:proofErr w:type="spellStart"/>
+      <w:r>
+        <w:rPr>
+          <w:rFonts w:ascii="Courier New" w:hAnsi="Courier New" w:cs="Courier New"/>
+        </w:rPr>
+        <w:t>level</w:t>
+      </w:r>
+      <w:proofErr w:type="spellEnd"/>
+      <w:r>
+        <w:rPr>
+          <w:rFonts w:ascii="Courier New" w:hAnsi="Courier New" w:cs="Courier New"/>
+        </w:rPr>
+        <w:t>=1 --</w:t>
+      </w:r>
+      <w:proofErr w:type="spellStart"/>
+      <w:r>
+        <w:rPr>
+          <w:rFonts w:ascii="Courier New" w:hAnsi="Courier New" w:cs="Courier New"/>
+        </w:rPr>
+        <w:t>risk</w:t>
+      </w:r>
+      <w:proofErr w:type="spellEnd"/>
+      <w:r>
+        <w:rPr>
+          <w:rFonts w:ascii="Courier New" w:hAnsi="Courier New" w:cs="Courier New"/>
+        </w:rPr>
+        <w:t>=1</w:t>
       </w:r>
     </w:p>
     <w:p>
@@ -4472,7 +5425,7 @@
                     <pic:cNvPicPr/>
                   </pic:nvPicPr>
                   <pic:blipFill>
-                    <a:blip r:embed="rId14"/>
+                    <a:blip r:embed="rId16"/>
                     <a:stretch>
                       <a:fillRect/>
                     </a:stretch>
@@ -4508,8 +5461,25 @@
         <w:pStyle w:val="Retraitcorpsdetexte"/>
       </w:pPr>
       <w:r>
-        <w:t xml:space="preserve">On a ‘Email and password </w:t>
-      </w:r>
+        <w:t xml:space="preserve">On a </w:t>
+      </w:r>
+      <w:proofErr w:type="gramStart"/>
+      <w:r>
+        <w:t>‘Email</w:t>
+      </w:r>
+      <w:proofErr w:type="gramEnd"/>
+      <w:r>
+        <w:t xml:space="preserve"> and </w:t>
+      </w:r>
+      <w:proofErr w:type="spellStart"/>
+      <w:r>
+        <w:t>password</w:t>
+      </w:r>
+      <w:proofErr w:type="spellEnd"/>
+      <w:r>
+        <w:t xml:space="preserve"> </w:t>
+      </w:r>
+      <w:proofErr w:type="spellStart"/>
       <w:r>
         <w:t>Doesn</w:t>
       </w:r>
@@ -4517,7 +5487,27 @@
         <w:t>’</w:t>
       </w:r>
       <w:r>
-        <w:t>t seem to be injectable</w:t>
+        <w:t>t</w:t>
+      </w:r>
+      <w:proofErr w:type="spellEnd"/>
+      <w:r>
+        <w:t xml:space="preserve"> </w:t>
+      </w:r>
+      <w:proofErr w:type="spellStart"/>
+      <w:r>
+        <w:t>seem</w:t>
+      </w:r>
+      <w:proofErr w:type="spellEnd"/>
+      <w:r>
+        <w:t xml:space="preserve"> to </w:t>
+      </w:r>
+      <w:proofErr w:type="spellStart"/>
+      <w:r>
+        <w:t>be</w:t>
+      </w:r>
+      <w:proofErr w:type="spellEnd"/>
+      <w:r>
+        <w:t xml:space="preserve"> injectable</w:t>
       </w:r>
       <w:r>
         <w:t>’ message</w:t>
@@ -4570,18 +5560,12 @@
       <w:r>
         <w:t xml:space="preserve">Essayer d’accéder à </w:t>
       </w:r>
-      <w:hyperlink r:id="rId15" w:history="1">
+      <w:hyperlink r:id="rId17" w:history="1">
         <w:r>
           <w:rPr>
             <w:rStyle w:val="Lienhypertexte"/>
           </w:rPr>
-          <w:t>http://localhost/</w:t>
-        </w:r>
-        <w:r>
-          <w:rPr>
-            <w:rStyle w:val="Lienhypertexte"/>
-          </w:rPr>
-          <w:t>applications</w:t>
+          <w:t>http://localhost/applications</w:t>
         </w:r>
       </w:hyperlink>
       <w:r>
@@ -4612,6 +5596,9 @@
         <w:pStyle w:val="Retraitcorpsdetexte"/>
       </w:pPr>
       <w:r>
+        <w:rPr>
+          <w:noProof/>
+        </w:rPr>
         <w:drawing>
           <wp:inline distT="0" distB="0" distL="0" distR="0" wp14:anchorId="6C1FA70B" wp14:editId="1558492F">
             <wp:extent cx="4515480" cy="533474"/>
@@ -4628,7 +5615,7 @@
                     <pic:cNvPicPr/>
                   </pic:nvPicPr>
                   <pic:blipFill>
-                    <a:blip r:embed="rId16"/>
+                    <a:blip r:embed="rId18"/>
                     <a:stretch>
                       <a:fillRect/>
                     </a:stretch>
@@ -4667,12 +5654,97 @@
           <w:lang w:val="en-US"/>
         </w:rPr>
       </w:pPr>
+      <w:proofErr w:type="spellStart"/>
       <w:r>
         <w:rPr>
           <w:lang w:val="en-US"/>
         </w:rPr>
-        <w:t>Aucune contre-mesure necessaire.</w:t>
-      </w:r>
+        <w:t>Aucune</w:t>
+      </w:r>
+      <w:proofErr w:type="spellEnd"/>
+      <w:r>
+        <w:rPr>
+          <w:lang w:val="en-US"/>
+        </w:rPr>
+        <w:t xml:space="preserve"> </w:t>
+      </w:r>
+      <w:proofErr w:type="spellStart"/>
+      <w:r>
+        <w:rPr>
+          <w:lang w:val="en-US"/>
+        </w:rPr>
+        <w:t>contre-mesure</w:t>
+      </w:r>
+      <w:proofErr w:type="spellEnd"/>
+      <w:r>
+        <w:rPr>
+          <w:lang w:val="en-US"/>
+        </w:rPr>
+        <w:t xml:space="preserve"> necessaire.</w:t>
+      </w:r>
+    </w:p>
+    <w:p>
+      <w:pPr>
+        <w:pStyle w:val="Corpsdetexte"/>
+        <w:ind w:left="1134"/>
+        <w:rPr>
+          <w:lang w:val="en-US"/>
+        </w:rPr>
+      </w:pPr>
+    </w:p>
+    <w:p>
+      <w:pPr>
+        <w:pStyle w:val="Corpsdetexte"/>
+        <w:ind w:left="1134"/>
+        <w:rPr>
+          <w:lang w:val="en-US"/>
+        </w:rPr>
+      </w:pPr>
+    </w:p>
+    <w:p>
+      <w:pPr>
+        <w:pStyle w:val="Corpsdetexte"/>
+        <w:ind w:left="1134"/>
+        <w:rPr>
+          <w:lang w:val="en-US"/>
+        </w:rPr>
+      </w:pPr>
+    </w:p>
+    <w:p>
+      <w:pPr>
+        <w:pStyle w:val="Corpsdetexte"/>
+        <w:ind w:left="1134"/>
+        <w:rPr>
+          <w:lang w:val="en-US"/>
+        </w:rPr>
+      </w:pPr>
+    </w:p>
+    <w:p>
+      <w:pPr>
+        <w:pStyle w:val="Corpsdetexte"/>
+        <w:ind w:left="1134"/>
+        <w:rPr>
+          <w:lang w:val="en-US"/>
+        </w:rPr>
+      </w:pPr>
+    </w:p>
+    <w:p>
+      <w:pPr>
+        <w:pStyle w:val="Corpsdetexte"/>
+        <w:ind w:left="1134"/>
+        <w:rPr>
+          <w:lang w:val="en-US"/>
+        </w:rPr>
+      </w:pPr>
+    </w:p>
+    <w:p>
+      <w:pPr>
+        <w:pStyle w:val="Corpsdetexte"/>
+        <w:ind w:left="1134"/>
+        <w:rPr>
+          <w:lang w:val="en-US"/>
+        </w:rPr>
+      </w:pPr>
     </w:p>
     <w:p>
       <w:pPr>
@@ -4686,6 +5758,7 @@
         <w:rPr>
           <w:lang w:val="en-US"/>
         </w:rPr>
+        <w:lastRenderedPageBreak/>
         <w:t>Security Misconfiguration</w:t>
       </w:r>
       <w:bookmarkEnd w:id="19"/>
@@ -4740,7 +5813,6 @@
         <w:rPr>
           <w:lang w:val="en-US"/>
         </w:rPr>
-        <w:lastRenderedPageBreak/>
         <w:t>Vulnerable and Outdated Components</w:t>
       </w:r>
       <w:bookmarkEnd w:id="23"/>
@@ -4957,6 +6029,7 @@
         <w:rPr>
           <w:lang w:val="en-US"/>
         </w:rPr>
+        <w:lastRenderedPageBreak/>
         <w:t>SERVER-SIDE Request Forgery (SSRF)</w:t>
       </w:r>
       <w:bookmarkEnd w:id="39"/>
@@ -5029,8 +6102,8 @@
       </w:pPr>
     </w:p>
     <w:sectPr>
-      <w:headerReference w:type="default" r:id="rId17"/>
-      <w:footerReference w:type="default" r:id="rId18"/>
+      <w:headerReference w:type="default" r:id="rId19"/>
+      <w:footerReference w:type="default" r:id="rId20"/>
       <w:pgSz w:w="11906" w:h="16838" w:code="9"/>
       <w:pgMar w:top="1418" w:right="1418" w:bottom="1418" w:left="1418" w:header="709" w:footer="709" w:gutter="0"/>
       <w:cols w:space="708"/>
@@ -5448,12 +6521,21 @@
               <w:szCs w:val="16"/>
             </w:rPr>
           </w:pPr>
+          <w:proofErr w:type="gramStart"/>
           <w:r>
             <w:rPr>
               <w:rFonts w:cs="Arial"/>
               <w:szCs w:val="16"/>
             </w:rPr>
-            <w:t xml:space="preserve">Version: </w:t>
+            <w:t>Version:</w:t>
+          </w:r>
+          <w:proofErr w:type="gramEnd"/>
+          <w:r>
+            <w:rPr>
+              <w:rFonts w:cs="Arial"/>
+              <w:szCs w:val="16"/>
+            </w:rPr>
+            <w:t xml:space="preserve"> </w:t>
           </w:r>
           <w:fldSimple w:instr=" REVNUM   \* MERGEFORMAT ">
             <w:r>
@@ -5499,7 +6581,7 @@
               <w:noProof/>
               <w:szCs w:val="16"/>
             </w:rPr>
-            <w:t>17.11.2025 14:43</w:t>
+            <w:t>27.11.2025 09:28</w:t>
           </w:r>
           <w:r>
             <w:rPr>
@@ -5711,7 +6793,7 @@
         <v:path o:extrusionok="f" gradientshapeok="t" o:connecttype="rect"/>
         <o:lock v:ext="edit" aspectratio="t"/>
       </v:shapetype>
-      <v:shape id="_x0000_i1054" type="#_x0000_t75" style="width:11.9pt;height:11.9pt" o:bullet="t">
+      <v:shape id="_x0000_i1029" type="#_x0000_t75" style="width:12pt;height:12pt" o:bullet="t">
         <v:imagedata r:id="rId1" o:title="BD10263_"/>
       </v:shape>
     </w:pict>
@@ -6499,6 +7581,119 @@
     </w:lvl>
   </w:abstractNum>
   <w:abstractNum w:abstractNumId="15" w15:restartNumberingAfterBreak="0">
+    <w:nsid w:val="078516CB"/>
+    <w:multiLevelType w:val="hybridMultilevel"/>
+    <w:tmpl w:val="561E303E"/>
+    <w:lvl w:ilvl="0" w:tplc="100C0001">
+      <w:start w:val="1"/>
+      <w:numFmt w:val="bullet"/>
+      <w:lvlText w:val=""/>
+      <w:lvlJc w:val="left"/>
+      <w:pPr>
+        <w:ind w:left="720" w:hanging="360"/>
+      </w:pPr>
+      <w:rPr>
+        <w:rFonts w:ascii="Symbol" w:hAnsi="Symbol" w:hint="default"/>
+      </w:rPr>
+    </w:lvl>
+    <w:lvl w:ilvl="1" w:tplc="100C0003" w:tentative="1">
+      <w:start w:val="1"/>
+      <w:numFmt w:val="bullet"/>
+      <w:lvlText w:val="o"/>
+      <w:lvlJc w:val="left"/>
+      <w:pPr>
+        <w:ind w:left="1440" w:hanging="360"/>
+      </w:pPr>
+      <w:rPr>
+        <w:rFonts w:ascii="Courier New" w:hAnsi="Courier New" w:cs="Courier New" w:hint="default"/>
+      </w:rPr>
+    </w:lvl>
+    <w:lvl w:ilvl="2" w:tplc="100C0005" w:tentative="1">
+      <w:start w:val="1"/>
+      <w:numFmt w:val="bullet"/>
+      <w:lvlText w:val=""/>
+      <w:lvlJc w:val="left"/>
+      <w:pPr>
+        <w:ind w:left="2160" w:hanging="360"/>
+      </w:pPr>
+      <w:rPr>
+        <w:rFonts w:ascii="Wingdings" w:hAnsi="Wingdings" w:hint="default"/>
+      </w:rPr>
+    </w:lvl>
+    <w:lvl w:ilvl="3" w:tplc="100C0001" w:tentative="1">
+      <w:start w:val="1"/>
+      <w:numFmt w:val="bullet"/>
+      <w:lvlText w:val=""/>
+      <w:lvlJc w:val="left"/>
+      <w:pPr>
+        <w:ind w:left="2880" w:hanging="360"/>
+      </w:pPr>
+      <w:rPr>
+        <w:rFonts w:ascii="Symbol" w:hAnsi="Symbol" w:hint="default"/>
+      </w:rPr>
+    </w:lvl>
+    <w:lvl w:ilvl="4" w:tplc="100C0003" w:tentative="1">
+      <w:start w:val="1"/>
+      <w:numFmt w:val="bullet"/>
+      <w:lvlText w:val="o"/>
+      <w:lvlJc w:val="left"/>
+      <w:pPr>
+        <w:ind w:left="3600" w:hanging="360"/>
+      </w:pPr>
+      <w:rPr>
+        <w:rFonts w:ascii="Courier New" w:hAnsi="Courier New" w:cs="Courier New" w:hint="default"/>
+      </w:rPr>
+    </w:lvl>
+    <w:lvl w:ilvl="5" w:tplc="100C0005" w:tentative="1">
+      <w:start w:val="1"/>
+      <w:numFmt w:val="bullet"/>
+      <w:lvlText w:val=""/>
+      <w:lvlJc w:val="left"/>
+      <w:pPr>
+        <w:ind w:left="4320" w:hanging="360"/>
+      </w:pPr>
+      <w:rPr>
+        <w:rFonts w:ascii="Wingdings" w:hAnsi="Wingdings" w:hint="default"/>
+      </w:rPr>
+    </w:lvl>
+    <w:lvl w:ilvl="6" w:tplc="100C0001" w:tentative="1">
+      <w:start w:val="1"/>
+      <w:numFmt w:val="bullet"/>
+      <w:lvlText w:val=""/>
+      <w:lvlJc w:val="left"/>
+      <w:pPr>
+        <w:ind w:left="5040" w:hanging="360"/>
+      </w:pPr>
+      <w:rPr>
+        <w:rFonts w:ascii="Symbol" w:hAnsi="Symbol" w:hint="default"/>
+      </w:rPr>
+    </w:lvl>
+    <w:lvl w:ilvl="7" w:tplc="100C0003" w:tentative="1">
+      <w:start w:val="1"/>
+      <w:numFmt w:val="bullet"/>
+      <w:lvlText w:val="o"/>
+      <w:lvlJc w:val="left"/>
+      <w:pPr>
+        <w:ind w:left="5760" w:hanging="360"/>
+      </w:pPr>
+      <w:rPr>
+        <w:rFonts w:ascii="Courier New" w:hAnsi="Courier New" w:cs="Courier New" w:hint="default"/>
+      </w:rPr>
+    </w:lvl>
+    <w:lvl w:ilvl="8" w:tplc="100C0005" w:tentative="1">
+      <w:start w:val="1"/>
+      <w:numFmt w:val="bullet"/>
+      <w:lvlText w:val=""/>
+      <w:lvlJc w:val="left"/>
+      <w:pPr>
+        <w:ind w:left="6480" w:hanging="360"/>
+      </w:pPr>
+      <w:rPr>
+        <w:rFonts w:ascii="Wingdings" w:hAnsi="Wingdings" w:hint="default"/>
+      </w:rPr>
+    </w:lvl>
+  </w:abstractNum>
+  <w:abstractNum w:abstractNumId="16" w15:restartNumberingAfterBreak="0">
     <w:nsid w:val="0A7C7405"/>
     <w:multiLevelType w:val="singleLevel"/>
     <w:tmpl w:val="92869324"/>
@@ -6519,7 +7714,7 @@
       </w:rPr>
     </w:lvl>
   </w:abstractNum>
-  <w:abstractNum w:abstractNumId="16" w15:restartNumberingAfterBreak="0">
+  <w:abstractNum w:abstractNumId="17" w15:restartNumberingAfterBreak="0">
     <w:nsid w:val="100D77BA"/>
     <w:multiLevelType w:val="hybridMultilevel"/>
     <w:tmpl w:val="B8147694"/>
@@ -6632,7 +7827,7 @@
       </w:rPr>
     </w:lvl>
   </w:abstractNum>
-  <w:abstractNum w:abstractNumId="17" w15:restartNumberingAfterBreak="0">
+  <w:abstractNum w:abstractNumId="18" w15:restartNumberingAfterBreak="0">
     <w:nsid w:val="13386E8A"/>
     <w:multiLevelType w:val="multilevel"/>
     <w:tmpl w:val="100C0021"/>
@@ -6745,7 +7940,7 @@
       </w:rPr>
     </w:lvl>
   </w:abstractNum>
-  <w:abstractNum w:abstractNumId="18" w15:restartNumberingAfterBreak="0">
+  <w:abstractNum w:abstractNumId="19" w15:restartNumberingAfterBreak="0">
     <w:nsid w:val="13AB381A"/>
     <w:multiLevelType w:val="hybridMultilevel"/>
     <w:tmpl w:val="B43857E8"/>
@@ -6888,7 +8083,120 @@
       </w:rPr>
     </w:lvl>
   </w:abstractNum>
-  <w:abstractNum w:abstractNumId="19" w15:restartNumberingAfterBreak="0">
+  <w:abstractNum w:abstractNumId="20" w15:restartNumberingAfterBreak="0">
+    <w:nsid w:val="1BE018EB"/>
+    <w:multiLevelType w:val="hybridMultilevel"/>
+    <w:tmpl w:val="298C334C"/>
+    <w:lvl w:ilvl="0" w:tplc="100C0001">
+      <w:start w:val="1"/>
+      <w:numFmt w:val="bullet"/>
+      <w:lvlText w:val=""/>
+      <w:lvlJc w:val="left"/>
+      <w:pPr>
+        <w:ind w:left="1440" w:hanging="360"/>
+      </w:pPr>
+      <w:rPr>
+        <w:rFonts w:ascii="Symbol" w:hAnsi="Symbol" w:hint="default"/>
+      </w:rPr>
+    </w:lvl>
+    <w:lvl w:ilvl="1" w:tplc="100C0003" w:tentative="1">
+      <w:start w:val="1"/>
+      <w:numFmt w:val="bullet"/>
+      <w:lvlText w:val="o"/>
+      <w:lvlJc w:val="left"/>
+      <w:pPr>
+        <w:ind w:left="2160" w:hanging="360"/>
+      </w:pPr>
+      <w:rPr>
+        <w:rFonts w:ascii="Courier New" w:hAnsi="Courier New" w:cs="Courier New" w:hint="default"/>
+      </w:rPr>
+    </w:lvl>
+    <w:lvl w:ilvl="2" w:tplc="100C0005" w:tentative="1">
+      <w:start w:val="1"/>
+      <w:numFmt w:val="bullet"/>
+      <w:lvlText w:val=""/>
+      <w:lvlJc w:val="left"/>
+      <w:pPr>
+        <w:ind w:left="2880" w:hanging="360"/>
+      </w:pPr>
+      <w:rPr>
+        <w:rFonts w:ascii="Wingdings" w:hAnsi="Wingdings" w:hint="default"/>
+      </w:rPr>
+    </w:lvl>
+    <w:lvl w:ilvl="3" w:tplc="100C0001" w:tentative="1">
+      <w:start w:val="1"/>
+      <w:numFmt w:val="bullet"/>
+      <w:lvlText w:val=""/>
+      <w:lvlJc w:val="left"/>
+      <w:pPr>
+        <w:ind w:left="3600" w:hanging="360"/>
+      </w:pPr>
+      <w:rPr>
+        <w:rFonts w:ascii="Symbol" w:hAnsi="Symbol" w:hint="default"/>
+      </w:rPr>
+    </w:lvl>
+    <w:lvl w:ilvl="4" w:tplc="100C0003" w:tentative="1">
+      <w:start w:val="1"/>
+      <w:numFmt w:val="bullet"/>
+      <w:lvlText w:val="o"/>
+      <w:lvlJc w:val="left"/>
+      <w:pPr>
+        <w:ind w:left="4320" w:hanging="360"/>
+      </w:pPr>
+      <w:rPr>
+        <w:rFonts w:ascii="Courier New" w:hAnsi="Courier New" w:cs="Courier New" w:hint="default"/>
+      </w:rPr>
+    </w:lvl>
+    <w:lvl w:ilvl="5" w:tplc="100C0005" w:tentative="1">
+      <w:start w:val="1"/>
+      <w:numFmt w:val="bullet"/>
+      <w:lvlText w:val=""/>
+      <w:lvlJc w:val="left"/>
+      <w:pPr>
+        <w:ind w:left="5040" w:hanging="360"/>
+      </w:pPr>
+      <w:rPr>
+        <w:rFonts w:ascii="Wingdings" w:hAnsi="Wingdings" w:hint="default"/>
+      </w:rPr>
+    </w:lvl>
+    <w:lvl w:ilvl="6" w:tplc="100C0001" w:tentative="1">
+      <w:start w:val="1"/>
+      <w:numFmt w:val="bullet"/>
+      <w:lvlText w:val=""/>
+      <w:lvlJc w:val="left"/>
+      <w:pPr>
+        <w:ind w:left="5760" w:hanging="360"/>
+      </w:pPr>
+      <w:rPr>
+        <w:rFonts w:ascii="Symbol" w:hAnsi="Symbol" w:hint="default"/>
+      </w:rPr>
+    </w:lvl>
+    <w:lvl w:ilvl="7" w:tplc="100C0003" w:tentative="1">
+      <w:start w:val="1"/>
+      <w:numFmt w:val="bullet"/>
+      <w:lvlText w:val="o"/>
+      <w:lvlJc w:val="left"/>
+      <w:pPr>
+        <w:ind w:left="6480" w:hanging="360"/>
+      </w:pPr>
+      <w:rPr>
+        <w:rFonts w:ascii="Courier New" w:hAnsi="Courier New" w:cs="Courier New" w:hint="default"/>
+      </w:rPr>
+    </w:lvl>
+    <w:lvl w:ilvl="8" w:tplc="100C0005" w:tentative="1">
+      <w:start w:val="1"/>
+      <w:numFmt w:val="bullet"/>
+      <w:lvlText w:val=""/>
+      <w:lvlJc w:val="left"/>
+      <w:pPr>
+        <w:ind w:left="7200" w:hanging="360"/>
+      </w:pPr>
+      <w:rPr>
+        <w:rFonts w:ascii="Wingdings" w:hAnsi="Wingdings" w:hint="default"/>
+      </w:rPr>
+    </w:lvl>
+  </w:abstractNum>
+  <w:abstractNum w:abstractNumId="21" w15:restartNumberingAfterBreak="0">
     <w:nsid w:val="20CB35C8"/>
     <w:multiLevelType w:val="hybridMultilevel"/>
     <w:tmpl w:val="2AA2EA56"/>
@@ -7001,7 +8309,7 @@
       </w:rPr>
     </w:lvl>
   </w:abstractNum>
-  <w:abstractNum w:abstractNumId="20" w15:restartNumberingAfterBreak="0">
+  <w:abstractNum w:abstractNumId="22" w15:restartNumberingAfterBreak="0">
     <w:nsid w:val="2A8F67FD"/>
     <w:multiLevelType w:val="multilevel"/>
     <w:tmpl w:val="BF70C692"/>
@@ -7144,7 +8452,7 @@
       </w:rPr>
     </w:lvl>
   </w:abstractNum>
-  <w:abstractNum w:abstractNumId="21" w15:restartNumberingAfterBreak="0">
+  <w:abstractNum w:abstractNumId="23" w15:restartNumberingAfterBreak="0">
     <w:nsid w:val="2F2C5963"/>
     <w:multiLevelType w:val="multilevel"/>
     <w:tmpl w:val="E2569098"/>
@@ -7257,7 +8565,7 @@
       </w:pPr>
     </w:lvl>
   </w:abstractNum>
-  <w:abstractNum w:abstractNumId="22" w15:restartNumberingAfterBreak="0">
+  <w:abstractNum w:abstractNumId="24" w15:restartNumberingAfterBreak="0">
     <w:nsid w:val="36506853"/>
     <w:multiLevelType w:val="multilevel"/>
     <w:tmpl w:val="2F6EF210"/>
@@ -7370,7 +8678,7 @@
       </w:rPr>
     </w:lvl>
   </w:abstractNum>
-  <w:abstractNum w:abstractNumId="23" w15:restartNumberingAfterBreak="0">
+  <w:abstractNum w:abstractNumId="25" w15:restartNumberingAfterBreak="0">
     <w:nsid w:val="36BC12A9"/>
     <w:multiLevelType w:val="hybridMultilevel"/>
     <w:tmpl w:val="FDAC5156"/>
@@ -7483,7 +8791,7 @@
       </w:rPr>
     </w:lvl>
   </w:abstractNum>
-  <w:abstractNum w:abstractNumId="24" w15:restartNumberingAfterBreak="0">
+  <w:abstractNum w:abstractNumId="26" w15:restartNumberingAfterBreak="0">
     <w:nsid w:val="3BD16F36"/>
     <w:multiLevelType w:val="multilevel"/>
     <w:tmpl w:val="100C0021"/>
@@ -7596,7 +8904,7 @@
       </w:rPr>
     </w:lvl>
   </w:abstractNum>
-  <w:abstractNum w:abstractNumId="25" w15:restartNumberingAfterBreak="0">
+  <w:abstractNum w:abstractNumId="27" w15:restartNumberingAfterBreak="0">
     <w:nsid w:val="3C361DED"/>
     <w:multiLevelType w:val="multilevel"/>
     <w:tmpl w:val="100C0021"/>
@@ -7709,7 +9017,7 @@
       </w:rPr>
     </w:lvl>
   </w:abstractNum>
-  <w:abstractNum w:abstractNumId="26" w15:restartNumberingAfterBreak="0">
+  <w:abstractNum w:abstractNumId="28" w15:restartNumberingAfterBreak="0">
     <w:nsid w:val="3EF922F0"/>
     <w:multiLevelType w:val="multilevel"/>
     <w:tmpl w:val="100C0021"/>
@@ -7822,7 +9130,120 @@
       </w:rPr>
     </w:lvl>
   </w:abstractNum>
-  <w:abstractNum w:abstractNumId="27" w15:restartNumberingAfterBreak="0">
+  <w:abstractNum w:abstractNumId="29" w15:restartNumberingAfterBreak="0">
+    <w:nsid w:val="40F37EAF"/>
+    <w:multiLevelType w:val="hybridMultilevel"/>
+    <w:tmpl w:val="C210782E"/>
+    <w:lvl w:ilvl="0" w:tplc="100C0001">
+      <w:start w:val="1"/>
+      <w:numFmt w:val="bullet"/>
+      <w:lvlText w:val=""/>
+      <w:lvlJc w:val="left"/>
+      <w:pPr>
+        <w:ind w:left="1854" w:hanging="360"/>
+      </w:pPr>
+      <w:rPr>
+        <w:rFonts w:ascii="Symbol" w:hAnsi="Symbol" w:hint="default"/>
+      </w:rPr>
+    </w:lvl>
+    <w:lvl w:ilvl="1" w:tplc="100C0003" w:tentative="1">
+      <w:start w:val="1"/>
+      <w:numFmt w:val="bullet"/>
+      <w:lvlText w:val="o"/>
+      <w:lvlJc w:val="left"/>
+      <w:pPr>
+        <w:ind w:left="2574" w:hanging="360"/>
+      </w:pPr>
+      <w:rPr>
+        <w:rFonts w:ascii="Courier New" w:hAnsi="Courier New" w:cs="Courier New" w:hint="default"/>
+      </w:rPr>
+    </w:lvl>
+    <w:lvl w:ilvl="2" w:tplc="100C0005" w:tentative="1">
+      <w:start w:val="1"/>
+      <w:numFmt w:val="bullet"/>
+      <w:lvlText w:val=""/>
+      <w:lvlJc w:val="left"/>
+      <w:pPr>
+        <w:ind w:left="3294" w:hanging="360"/>
+      </w:pPr>
+      <w:rPr>
+        <w:rFonts w:ascii="Wingdings" w:hAnsi="Wingdings" w:hint="default"/>
+      </w:rPr>
+    </w:lvl>
+    <w:lvl w:ilvl="3" w:tplc="100C0001" w:tentative="1">
+      <w:start w:val="1"/>
+      <w:numFmt w:val="bullet"/>
+      <w:lvlText w:val=""/>
+      <w:lvlJc w:val="left"/>
+      <w:pPr>
+        <w:ind w:left="4014" w:hanging="360"/>
+      </w:pPr>
+      <w:rPr>
+        <w:rFonts w:ascii="Symbol" w:hAnsi="Symbol" w:hint="default"/>
+      </w:rPr>
+    </w:lvl>
+    <w:lvl w:ilvl="4" w:tplc="100C0003" w:tentative="1">
+      <w:start w:val="1"/>
+      <w:numFmt w:val="bullet"/>
+      <w:lvlText w:val="o"/>
+      <w:lvlJc w:val="left"/>
+      <w:pPr>
+        <w:ind w:left="4734" w:hanging="360"/>
+      </w:pPr>
+      <w:rPr>
+        <w:rFonts w:ascii="Courier New" w:hAnsi="Courier New" w:cs="Courier New" w:hint="default"/>
+      </w:rPr>
+    </w:lvl>
+    <w:lvl w:ilvl="5" w:tplc="100C0005" w:tentative="1">
+      <w:start w:val="1"/>
+      <w:numFmt w:val="bullet"/>
+      <w:lvlText w:val=""/>
+      <w:lvlJc w:val="left"/>
+      <w:pPr>
+        <w:ind w:left="5454" w:hanging="360"/>
+      </w:pPr>
+      <w:rPr>
+        <w:rFonts w:ascii="Wingdings" w:hAnsi="Wingdings" w:hint="default"/>
+      </w:rPr>
+    </w:lvl>
+    <w:lvl w:ilvl="6" w:tplc="100C0001" w:tentative="1">
+      <w:start w:val="1"/>
+      <w:numFmt w:val="bullet"/>
+      <w:lvlText w:val=""/>
+      <w:lvlJc w:val="left"/>
+      <w:pPr>
+        <w:ind w:left="6174" w:hanging="360"/>
+      </w:pPr>
+      <w:rPr>
+        <w:rFonts w:ascii="Symbol" w:hAnsi="Symbol" w:hint="default"/>
+      </w:rPr>
+    </w:lvl>
+    <w:lvl w:ilvl="7" w:tplc="100C0003" w:tentative="1">
+      <w:start w:val="1"/>
+      <w:numFmt w:val="bullet"/>
+      <w:lvlText w:val="o"/>
+      <w:lvlJc w:val="left"/>
+      <w:pPr>
+        <w:ind w:left="6894" w:hanging="360"/>
+      </w:pPr>
+      <w:rPr>
+        <w:rFonts w:ascii="Courier New" w:hAnsi="Courier New" w:cs="Courier New" w:hint="default"/>
+      </w:rPr>
+    </w:lvl>
+    <w:lvl w:ilvl="8" w:tplc="100C0005" w:tentative="1">
+      <w:start w:val="1"/>
+      <w:numFmt w:val="bullet"/>
+      <w:lvlText w:val=""/>
+      <w:lvlJc w:val="left"/>
+      <w:pPr>
+        <w:ind w:left="7614" w:hanging="360"/>
+      </w:pPr>
+      <w:rPr>
+        <w:rFonts w:ascii="Wingdings" w:hAnsi="Wingdings" w:hint="default"/>
+      </w:rPr>
+    </w:lvl>
+  </w:abstractNum>
+  <w:abstractNum w:abstractNumId="30" w15:restartNumberingAfterBreak="0">
     <w:nsid w:val="486164F4"/>
     <w:multiLevelType w:val="multilevel"/>
     <w:tmpl w:val="100C0021"/>
@@ -7935,7 +9356,7 @@
       </w:rPr>
     </w:lvl>
   </w:abstractNum>
-  <w:abstractNum w:abstractNumId="28" w15:restartNumberingAfterBreak="0">
+  <w:abstractNum w:abstractNumId="31" w15:restartNumberingAfterBreak="0">
     <w:nsid w:val="4C4E14AC"/>
     <w:multiLevelType w:val="multilevel"/>
     <w:tmpl w:val="100C001F"/>
@@ -8021,7 +9442,7 @@
       </w:pPr>
     </w:lvl>
   </w:abstractNum>
-  <w:abstractNum w:abstractNumId="29" w15:restartNumberingAfterBreak="0">
+  <w:abstractNum w:abstractNumId="32" w15:restartNumberingAfterBreak="0">
     <w:nsid w:val="4D30734E"/>
     <w:multiLevelType w:val="multilevel"/>
     <w:tmpl w:val="100C001D"/>
@@ -8107,7 +9528,7 @@
       </w:pPr>
     </w:lvl>
   </w:abstractNum>
-  <w:abstractNum w:abstractNumId="30" w15:restartNumberingAfterBreak="0">
+  <w:abstractNum w:abstractNumId="33" w15:restartNumberingAfterBreak="0">
     <w:nsid w:val="4EC110D1"/>
     <w:multiLevelType w:val="hybridMultilevel"/>
     <w:tmpl w:val="C2A023FA"/>
@@ -8219,7 +9640,120 @@
       </w:rPr>
     </w:lvl>
   </w:abstractNum>
-  <w:abstractNum w:abstractNumId="31" w15:restartNumberingAfterBreak="0">
+  <w:abstractNum w:abstractNumId="34" w15:restartNumberingAfterBreak="0">
+    <w:nsid w:val="4F617272"/>
+    <w:multiLevelType w:val="hybridMultilevel"/>
+    <w:tmpl w:val="9A5671EC"/>
+    <w:lvl w:ilvl="0" w:tplc="100C0001">
+      <w:start w:val="1"/>
+      <w:numFmt w:val="bullet"/>
+      <w:lvlText w:val=""/>
+      <w:lvlJc w:val="left"/>
+      <w:pPr>
+        <w:ind w:left="1440" w:hanging="360"/>
+      </w:pPr>
+      <w:rPr>
+        <w:rFonts w:ascii="Symbol" w:hAnsi="Symbol" w:hint="default"/>
+      </w:rPr>
+    </w:lvl>
+    <w:lvl w:ilvl="1" w:tplc="100C0003" w:tentative="1">
+      <w:start w:val="1"/>
+      <w:numFmt w:val="bullet"/>
+      <w:lvlText w:val="o"/>
+      <w:lvlJc w:val="left"/>
+      <w:pPr>
+        <w:ind w:left="2160" w:hanging="360"/>
+      </w:pPr>
+      <w:rPr>
+        <w:rFonts w:ascii="Courier New" w:hAnsi="Courier New" w:cs="Courier New" w:hint="default"/>
+      </w:rPr>
+    </w:lvl>
+    <w:lvl w:ilvl="2" w:tplc="100C0005" w:tentative="1">
+      <w:start w:val="1"/>
+      <w:numFmt w:val="bullet"/>
+      <w:lvlText w:val=""/>
+      <w:lvlJc w:val="left"/>
+      <w:pPr>
+        <w:ind w:left="2880" w:hanging="360"/>
+      </w:pPr>
+      <w:rPr>
+        <w:rFonts w:ascii="Wingdings" w:hAnsi="Wingdings" w:hint="default"/>
+      </w:rPr>
+    </w:lvl>
+    <w:lvl w:ilvl="3" w:tplc="100C0001" w:tentative="1">
+      <w:start w:val="1"/>
+      <w:numFmt w:val="bullet"/>
+      <w:lvlText w:val=""/>
+      <w:lvlJc w:val="left"/>
+      <w:pPr>
+        <w:ind w:left="3600" w:hanging="360"/>
+      </w:pPr>
+      <w:rPr>
+        <w:rFonts w:ascii="Symbol" w:hAnsi="Symbol" w:hint="default"/>
+      </w:rPr>
+    </w:lvl>
+    <w:lvl w:ilvl="4" w:tplc="100C0003" w:tentative="1">
+      <w:start w:val="1"/>
+      <w:numFmt w:val="bullet"/>
+      <w:lvlText w:val="o"/>
+      <w:lvlJc w:val="left"/>
+      <w:pPr>
+        <w:ind w:left="4320" w:hanging="360"/>
+      </w:pPr>
+      <w:rPr>
+        <w:rFonts w:ascii="Courier New" w:hAnsi="Courier New" w:cs="Courier New" w:hint="default"/>
+      </w:rPr>
+    </w:lvl>
+    <w:lvl w:ilvl="5" w:tplc="100C0005" w:tentative="1">
+      <w:start w:val="1"/>
+      <w:numFmt w:val="bullet"/>
+      <w:lvlText w:val=""/>
+      <w:lvlJc w:val="left"/>
+      <w:pPr>
+        <w:ind w:left="5040" w:hanging="360"/>
+      </w:pPr>
+      <w:rPr>
+        <w:rFonts w:ascii="Wingdings" w:hAnsi="Wingdings" w:hint="default"/>
+      </w:rPr>
+    </w:lvl>
+    <w:lvl w:ilvl="6" w:tplc="100C0001" w:tentative="1">
+      <w:start w:val="1"/>
+      <w:numFmt w:val="bullet"/>
+      <w:lvlText w:val=""/>
+      <w:lvlJc w:val="left"/>
+      <w:pPr>
+        <w:ind w:left="5760" w:hanging="360"/>
+      </w:pPr>
+      <w:rPr>
+        <w:rFonts w:ascii="Symbol" w:hAnsi="Symbol" w:hint="default"/>
+      </w:rPr>
+    </w:lvl>
+    <w:lvl w:ilvl="7" w:tplc="100C0003" w:tentative="1">
+      <w:start w:val="1"/>
+      <w:numFmt w:val="bullet"/>
+      <w:lvlText w:val="o"/>
+      <w:lvlJc w:val="left"/>
+      <w:pPr>
+        <w:ind w:left="6480" w:hanging="360"/>
+      </w:pPr>
+      <w:rPr>
+        <w:rFonts w:ascii="Courier New" w:hAnsi="Courier New" w:cs="Courier New" w:hint="default"/>
+      </w:rPr>
+    </w:lvl>
+    <w:lvl w:ilvl="8" w:tplc="100C0005" w:tentative="1">
+      <w:start w:val="1"/>
+      <w:numFmt w:val="bullet"/>
+      <w:lvlText w:val=""/>
+      <w:lvlJc w:val="left"/>
+      <w:pPr>
+        <w:ind w:left="7200" w:hanging="360"/>
+      </w:pPr>
+      <w:rPr>
+        <w:rFonts w:ascii="Wingdings" w:hAnsi="Wingdings" w:hint="default"/>
+      </w:rPr>
+    </w:lvl>
+  </w:abstractNum>
+  <w:abstractNum w:abstractNumId="35" w15:restartNumberingAfterBreak="0">
     <w:nsid w:val="55FE2729"/>
     <w:multiLevelType w:val="multilevel"/>
     <w:tmpl w:val="100C0023"/>
@@ -8306,7 +9840,7 @@
       </w:pPr>
     </w:lvl>
   </w:abstractNum>
-  <w:abstractNum w:abstractNumId="32" w15:restartNumberingAfterBreak="0">
+  <w:abstractNum w:abstractNumId="36" w15:restartNumberingAfterBreak="0">
     <w:nsid w:val="58933B2A"/>
     <w:multiLevelType w:val="multilevel"/>
     <w:tmpl w:val="100C0021"/>
@@ -8419,7 +9953,7 @@
       </w:rPr>
     </w:lvl>
   </w:abstractNum>
-  <w:abstractNum w:abstractNumId="33" w15:restartNumberingAfterBreak="0">
+  <w:abstractNum w:abstractNumId="37" w15:restartNumberingAfterBreak="0">
     <w:nsid w:val="5C877673"/>
     <w:multiLevelType w:val="multilevel"/>
     <w:tmpl w:val="100C0021"/>
@@ -8532,7 +10066,7 @@
       </w:rPr>
     </w:lvl>
   </w:abstractNum>
-  <w:abstractNum w:abstractNumId="34" w15:restartNumberingAfterBreak="0">
+  <w:abstractNum w:abstractNumId="38" w15:restartNumberingAfterBreak="0">
     <w:nsid w:val="5CBC53EC"/>
     <w:multiLevelType w:val="multilevel"/>
     <w:tmpl w:val="2F6EF210"/>
@@ -8645,7 +10179,7 @@
       </w:rPr>
     </w:lvl>
   </w:abstractNum>
-  <w:abstractNum w:abstractNumId="35" w15:restartNumberingAfterBreak="0">
+  <w:abstractNum w:abstractNumId="39" w15:restartNumberingAfterBreak="0">
     <w:nsid w:val="5E424682"/>
     <w:multiLevelType w:val="multilevel"/>
     <w:tmpl w:val="100C001F"/>
@@ -8731,10 +10265,99 @@
       </w:pPr>
     </w:lvl>
   </w:abstractNum>
-  <w:abstractNum w:abstractNumId="36" w15:restartNumberingAfterBreak="0">
+  <w:abstractNum w:abstractNumId="40" w15:restartNumberingAfterBreak="0">
+    <w:nsid w:val="5F103EC3"/>
+    <w:multiLevelType w:val="hybridMultilevel"/>
+    <w:tmpl w:val="CE401424"/>
+    <w:lvl w:ilvl="0" w:tplc="5DFE41AC">
+      <w:start w:val="1"/>
+      <w:numFmt w:val="decimal"/>
+      <w:lvlText w:val="%1."/>
+      <w:lvlJc w:val="left"/>
+      <w:pPr>
+        <w:ind w:left="1185" w:hanging="825"/>
+      </w:pPr>
+      <w:rPr>
+        <w:rFonts w:hint="default"/>
+      </w:rPr>
+    </w:lvl>
+    <w:lvl w:ilvl="1" w:tplc="100C0019" w:tentative="1">
+      <w:start w:val="1"/>
+      <w:numFmt w:val="lowerLetter"/>
+      <w:lvlText w:val="%2."/>
+      <w:lvlJc w:val="left"/>
+      <w:pPr>
+        <w:ind w:left="1440" w:hanging="360"/>
+      </w:pPr>
+    </w:lvl>
+    <w:lvl w:ilvl="2" w:tplc="100C001B" w:tentative="1">
+      <w:start w:val="1"/>
+      <w:numFmt w:val="lowerRoman"/>
+      <w:lvlText w:val="%3."/>
+      <w:lvlJc w:val="right"/>
+      <w:pPr>
+        <w:ind w:left="2160" w:hanging="180"/>
+      </w:pPr>
+    </w:lvl>
+    <w:lvl w:ilvl="3" w:tplc="100C000F" w:tentative="1">
+      <w:start w:val="1"/>
+      <w:numFmt w:val="decimal"/>
+      <w:lvlText w:val="%4."/>
+      <w:lvlJc w:val="left"/>
+      <w:pPr>
+        <w:ind w:left="2880" w:hanging="360"/>
+      </w:pPr>
+    </w:lvl>
+    <w:lvl w:ilvl="4" w:tplc="100C0019" w:tentative="1">
+      <w:start w:val="1"/>
+      <w:numFmt w:val="lowerLetter"/>
+      <w:lvlText w:val="%5."/>
+      <w:lvlJc w:val="left"/>
+      <w:pPr>
+        <w:ind w:left="3600" w:hanging="360"/>
+      </w:pPr>
+    </w:lvl>
+    <w:lvl w:ilvl="5" w:tplc="100C001B" w:tentative="1">
+      <w:start w:val="1"/>
+      <w:numFmt w:val="lowerRoman"/>
+      <w:lvlText w:val="%6."/>
+      <w:lvlJc w:val="right"/>
+      <w:pPr>
+        <w:ind w:left="4320" w:hanging="180"/>
+      </w:pPr>
+    </w:lvl>
+    <w:lvl w:ilvl="6" w:tplc="100C000F" w:tentative="1">
+      <w:start w:val="1"/>
+      <w:numFmt w:val="decimal"/>
+      <w:lvlText w:val="%7."/>
+      <w:lvlJc w:val="left"/>
+      <w:pPr>
+        <w:ind w:left="5040" w:hanging="360"/>
+      </w:pPr>
+    </w:lvl>
+    <w:lvl w:ilvl="7" w:tplc="100C0019" w:tentative="1">
+      <w:start w:val="1"/>
+      <w:numFmt w:val="lowerLetter"/>
+      <w:lvlText w:val="%8."/>
+      <w:lvlJc w:val="left"/>
+      <w:pPr>
+        <w:ind w:left="5760" w:hanging="360"/>
+      </w:pPr>
+    </w:lvl>
+    <w:lvl w:ilvl="8" w:tplc="100C001B" w:tentative="1">
+      <w:start w:val="1"/>
+      <w:numFmt w:val="lowerRoman"/>
+      <w:lvlText w:val="%9."/>
+      <w:lvlJc w:val="right"/>
+      <w:pPr>
+        <w:ind w:left="6480" w:hanging="180"/>
+      </w:pPr>
+    </w:lvl>
+  </w:abstractNum>
+  <w:abstractNum w:abstractNumId="41" w15:restartNumberingAfterBreak="0">
     <w:nsid w:val="62786E7A"/>
     <w:multiLevelType w:val="multilevel"/>
-    <w:tmpl w:val="284C39C4"/>
+    <w:tmpl w:val="E96C8302"/>
     <w:lvl w:ilvl="0">
       <w:start w:val="1"/>
       <w:numFmt w:val="bullet"/>
@@ -8751,20 +10374,17 @@
         <w:sz w:val="20"/>
       </w:rPr>
     </w:lvl>
-    <w:lvl w:ilvl="1" w:tentative="1">
-      <w:start w:val="1"/>
-      <w:numFmt w:val="bullet"/>
-      <w:lvlText w:val="o"/>
-      <w:lvlJc w:val="left"/>
-      <w:pPr>
-        <w:tabs>
-          <w:tab w:val="num" w:pos="2496"/>
-        </w:tabs>
+    <w:lvl w:ilvl="1">
+      <w:start w:val="1"/>
+      <w:numFmt w:val="decimal"/>
+      <w:lvlText w:val="%2."/>
+      <w:lvlJc w:val="left"/>
+      <w:pPr>
         <w:ind w:left="2496" w:hanging="360"/>
       </w:pPr>
       <w:rPr>
-        <w:rFonts w:ascii="Courier New" w:hAnsi="Courier New" w:hint="default"/>
-        <w:sz w:val="20"/>
+        <w:rFonts w:hint="default"/>
+        <w:b/>
       </w:rPr>
     </w:lvl>
     <w:lvl w:ilvl="2" w:tentative="1">
@@ -8880,7 +10500,120 @@
       </w:rPr>
     </w:lvl>
   </w:abstractNum>
-  <w:abstractNum w:abstractNumId="37" w15:restartNumberingAfterBreak="0">
+  <w:abstractNum w:abstractNumId="42" w15:restartNumberingAfterBreak="0">
+    <w:nsid w:val="62B57E7B"/>
+    <w:multiLevelType w:val="hybridMultilevel"/>
+    <w:tmpl w:val="25B4C2F2"/>
+    <w:lvl w:ilvl="0" w:tplc="100C0001">
+      <w:start w:val="1"/>
+      <w:numFmt w:val="bullet"/>
+      <w:lvlText w:val=""/>
+      <w:lvlJc w:val="left"/>
+      <w:pPr>
+        <w:ind w:left="1440" w:hanging="360"/>
+      </w:pPr>
+      <w:rPr>
+        <w:rFonts w:ascii="Symbol" w:hAnsi="Symbol" w:hint="default"/>
+      </w:rPr>
+    </w:lvl>
+    <w:lvl w:ilvl="1" w:tplc="100C0003" w:tentative="1">
+      <w:start w:val="1"/>
+      <w:numFmt w:val="bullet"/>
+      <w:lvlText w:val="o"/>
+      <w:lvlJc w:val="left"/>
+      <w:pPr>
+        <w:ind w:left="2160" w:hanging="360"/>
+      </w:pPr>
+      <w:rPr>
+        <w:rFonts w:ascii="Courier New" w:hAnsi="Courier New" w:cs="Courier New" w:hint="default"/>
+      </w:rPr>
+    </w:lvl>
+    <w:lvl w:ilvl="2" w:tplc="100C0005" w:tentative="1">
+      <w:start w:val="1"/>
+      <w:numFmt w:val="bullet"/>
+      <w:lvlText w:val=""/>
+      <w:lvlJc w:val="left"/>
+      <w:pPr>
+        <w:ind w:left="2880" w:hanging="360"/>
+      </w:pPr>
+      <w:rPr>
+        <w:rFonts w:ascii="Wingdings" w:hAnsi="Wingdings" w:hint="default"/>
+      </w:rPr>
+    </w:lvl>
+    <w:lvl w:ilvl="3" w:tplc="100C0001" w:tentative="1">
+      <w:start w:val="1"/>
+      <w:numFmt w:val="bullet"/>
+      <w:lvlText w:val=""/>
+      <w:lvlJc w:val="left"/>
+      <w:pPr>
+        <w:ind w:left="3600" w:hanging="360"/>
+      </w:pPr>
+      <w:rPr>
+        <w:rFonts w:ascii="Symbol" w:hAnsi="Symbol" w:hint="default"/>
+      </w:rPr>
+    </w:lvl>
+    <w:lvl w:ilvl="4" w:tplc="100C0003" w:tentative="1">
+      <w:start w:val="1"/>
+      <w:numFmt w:val="bullet"/>
+      <w:lvlText w:val="o"/>
+      <w:lvlJc w:val="left"/>
+      <w:pPr>
+        <w:ind w:left="4320" w:hanging="360"/>
+      </w:pPr>
+      <w:rPr>
+        <w:rFonts w:ascii="Courier New" w:hAnsi="Courier New" w:cs="Courier New" w:hint="default"/>
+      </w:rPr>
+    </w:lvl>
+    <w:lvl w:ilvl="5" w:tplc="100C0005" w:tentative="1">
+      <w:start w:val="1"/>
+      <w:numFmt w:val="bullet"/>
+      <w:lvlText w:val=""/>
+      <w:lvlJc w:val="left"/>
+      <w:pPr>
+        <w:ind w:left="5040" w:hanging="360"/>
+      </w:pPr>
+      <w:rPr>
+        <w:rFonts w:ascii="Wingdings" w:hAnsi="Wingdings" w:hint="default"/>
+      </w:rPr>
+    </w:lvl>
+    <w:lvl w:ilvl="6" w:tplc="100C0001" w:tentative="1">
+      <w:start w:val="1"/>
+      <w:numFmt w:val="bullet"/>
+      <w:lvlText w:val=""/>
+      <w:lvlJc w:val="left"/>
+      <w:pPr>
+        <w:ind w:left="5760" w:hanging="360"/>
+      </w:pPr>
+      <w:rPr>
+        <w:rFonts w:ascii="Symbol" w:hAnsi="Symbol" w:hint="default"/>
+      </w:rPr>
+    </w:lvl>
+    <w:lvl w:ilvl="7" w:tplc="100C0003" w:tentative="1">
+      <w:start w:val="1"/>
+      <w:numFmt w:val="bullet"/>
+      <w:lvlText w:val="o"/>
+      <w:lvlJc w:val="left"/>
+      <w:pPr>
+        <w:ind w:left="6480" w:hanging="360"/>
+      </w:pPr>
+      <w:rPr>
+        <w:rFonts w:ascii="Courier New" w:hAnsi="Courier New" w:cs="Courier New" w:hint="default"/>
+      </w:rPr>
+    </w:lvl>
+    <w:lvl w:ilvl="8" w:tplc="100C0005" w:tentative="1">
+      <w:start w:val="1"/>
+      <w:numFmt w:val="bullet"/>
+      <w:lvlText w:val=""/>
+      <w:lvlJc w:val="left"/>
+      <w:pPr>
+        <w:ind w:left="7200" w:hanging="360"/>
+      </w:pPr>
+      <w:rPr>
+        <w:rFonts w:ascii="Wingdings" w:hAnsi="Wingdings" w:hint="default"/>
+      </w:rPr>
+    </w:lvl>
+  </w:abstractNum>
+  <w:abstractNum w:abstractNumId="43" w15:restartNumberingAfterBreak="0">
     <w:nsid w:val="63A9062F"/>
     <w:multiLevelType w:val="multilevel"/>
     <w:tmpl w:val="DCCE794A"/>
@@ -9020,7 +10753,7 @@
       </w:rPr>
     </w:lvl>
   </w:abstractNum>
-  <w:abstractNum w:abstractNumId="38" w15:restartNumberingAfterBreak="0">
+  <w:abstractNum w:abstractNumId="44" w15:restartNumberingAfterBreak="0">
     <w:nsid w:val="643F0961"/>
     <w:multiLevelType w:val="multilevel"/>
     <w:tmpl w:val="100C0021"/>
@@ -9133,7 +10866,7 @@
       </w:rPr>
     </w:lvl>
   </w:abstractNum>
-  <w:abstractNum w:abstractNumId="39" w15:restartNumberingAfterBreak="0">
+  <w:abstractNum w:abstractNumId="45" w15:restartNumberingAfterBreak="0">
     <w:nsid w:val="6D6476B9"/>
     <w:multiLevelType w:val="multilevel"/>
     <w:tmpl w:val="100C0023"/>
@@ -9220,7 +10953,7 @@
       </w:pPr>
     </w:lvl>
   </w:abstractNum>
-  <w:abstractNum w:abstractNumId="40" w15:restartNumberingAfterBreak="0">
+  <w:abstractNum w:abstractNumId="46" w15:restartNumberingAfterBreak="0">
     <w:nsid w:val="70C03573"/>
     <w:multiLevelType w:val="multilevel"/>
     <w:tmpl w:val="100C0021"/>
@@ -9333,7 +11066,7 @@
       </w:rPr>
     </w:lvl>
   </w:abstractNum>
-  <w:abstractNum w:abstractNumId="41" w15:restartNumberingAfterBreak="0">
+  <w:abstractNum w:abstractNumId="47" w15:restartNumberingAfterBreak="0">
     <w:nsid w:val="79CD09A9"/>
     <w:multiLevelType w:val="multilevel"/>
     <w:tmpl w:val="100C0021"/>
@@ -9446,7 +11179,7 @@
       </w:rPr>
     </w:lvl>
   </w:abstractNum>
-  <w:abstractNum w:abstractNumId="42" w15:restartNumberingAfterBreak="0">
+  <w:abstractNum w:abstractNumId="48" w15:restartNumberingAfterBreak="0">
     <w:nsid w:val="7E7F1C51"/>
     <w:multiLevelType w:val="multilevel"/>
     <w:tmpl w:val="100C0021"/>
@@ -9563,94 +11296,94 @@
     <w:abstractNumId w:val="11"/>
   </w:num>
   <w:num w:numId="2" w16cid:durableId="955209177">
-    <w:abstractNumId w:val="18"/>
+    <w:abstractNumId w:val="19"/>
   </w:num>
   <w:num w:numId="3" w16cid:durableId="401487980">
-    <w:abstractNumId w:val="15"/>
+    <w:abstractNumId w:val="16"/>
   </w:num>
   <w:num w:numId="4" w16cid:durableId="956331695">
+    <w:abstractNumId w:val="43"/>
+  </w:num>
+  <w:num w:numId="5" w16cid:durableId="858086524">
+    <w:abstractNumId w:val="43"/>
+  </w:num>
+  <w:num w:numId="6" w16cid:durableId="35278111">
+    <w:abstractNumId w:val="16"/>
+  </w:num>
+  <w:num w:numId="7" w16cid:durableId="1583947429">
+    <w:abstractNumId w:val="16"/>
+  </w:num>
+  <w:num w:numId="8" w16cid:durableId="1547834291">
+    <w:abstractNumId w:val="16"/>
+  </w:num>
+  <w:num w:numId="9" w16cid:durableId="632833151">
+    <w:abstractNumId w:val="16"/>
+  </w:num>
+  <w:num w:numId="10" w16cid:durableId="390546473">
+    <w:abstractNumId w:val="43"/>
+  </w:num>
+  <w:num w:numId="11" w16cid:durableId="1380982706">
+    <w:abstractNumId w:val="16"/>
+  </w:num>
+  <w:num w:numId="12" w16cid:durableId="530187582">
+    <w:abstractNumId w:val="23"/>
+  </w:num>
+  <w:num w:numId="13" w16cid:durableId="1069771963">
+    <w:abstractNumId w:val="22"/>
+  </w:num>
+  <w:num w:numId="14" w16cid:durableId="1945534133">
+    <w:abstractNumId w:val="21"/>
+  </w:num>
+  <w:num w:numId="15" w16cid:durableId="1964379830">
+    <w:abstractNumId w:val="17"/>
+  </w:num>
+  <w:num w:numId="16" w16cid:durableId="456802519">
     <w:abstractNumId w:val="37"/>
   </w:num>
-  <w:num w:numId="5" w16cid:durableId="858086524">
-    <w:abstractNumId w:val="37"/>
-  </w:num>
-  <w:num w:numId="6" w16cid:durableId="35278111">
-    <w:abstractNumId w:val="15"/>
-  </w:num>
-  <w:num w:numId="7" w16cid:durableId="1583947429">
-    <w:abstractNumId w:val="15"/>
-  </w:num>
-  <w:num w:numId="8" w16cid:durableId="1547834291">
-    <w:abstractNumId w:val="15"/>
-  </w:num>
-  <w:num w:numId="9" w16cid:durableId="632833151">
-    <w:abstractNumId w:val="15"/>
-  </w:num>
-  <w:num w:numId="10" w16cid:durableId="390546473">
-    <w:abstractNumId w:val="37"/>
-  </w:num>
-  <w:num w:numId="11" w16cid:durableId="1380982706">
-    <w:abstractNumId w:val="15"/>
-  </w:num>
-  <w:num w:numId="12" w16cid:durableId="530187582">
-    <w:abstractNumId w:val="21"/>
-  </w:num>
-  <w:num w:numId="13" w16cid:durableId="1069771963">
-    <w:abstractNumId w:val="20"/>
-  </w:num>
-  <w:num w:numId="14" w16cid:durableId="1945534133">
-    <w:abstractNumId w:val="19"/>
-  </w:num>
-  <w:num w:numId="15" w16cid:durableId="1964379830">
-    <w:abstractNumId w:val="16"/>
-  </w:num>
-  <w:num w:numId="16" w16cid:durableId="456802519">
-    <w:abstractNumId w:val="33"/>
-  </w:num>
   <w:num w:numId="17" w16cid:durableId="581449545">
-    <w:abstractNumId w:val="27"/>
+    <w:abstractNumId w:val="30"/>
   </w:num>
   <w:num w:numId="18" w16cid:durableId="755057856">
-    <w:abstractNumId w:val="42"/>
+    <w:abstractNumId w:val="48"/>
   </w:num>
   <w:num w:numId="19" w16cid:durableId="1041710017">
-    <w:abstractNumId w:val="40"/>
+    <w:abstractNumId w:val="46"/>
   </w:num>
   <w:num w:numId="20" w16cid:durableId="130172590">
     <w:abstractNumId w:val="10"/>
   </w:num>
   <w:num w:numId="21" w16cid:durableId="1922061100">
-    <w:abstractNumId w:val="38"/>
+    <w:abstractNumId w:val="44"/>
   </w:num>
   <w:num w:numId="22" w16cid:durableId="1753619515">
-    <w:abstractNumId w:val="26"/>
+    <w:abstractNumId w:val="28"/>
   </w:num>
   <w:num w:numId="23" w16cid:durableId="310257443">
-    <w:abstractNumId w:val="24"/>
+    <w:abstractNumId w:val="26"/>
   </w:num>
   <w:num w:numId="24" w16cid:durableId="1859343639">
     <w:abstractNumId w:val="13"/>
   </w:num>
   <w:num w:numId="25" w16cid:durableId="971597658">
-    <w:abstractNumId w:val="17"/>
+    <w:abstractNumId w:val="18"/>
   </w:num>
   <w:num w:numId="26" w16cid:durableId="1732802414">
     <w:abstractNumId w:val="12"/>
   </w:num>
   <w:num w:numId="27" w16cid:durableId="826631790">
+    <w:abstractNumId w:val="36"/>
+  </w:num>
+  <w:num w:numId="28" w16cid:durableId="1324817283">
+    <w:abstractNumId w:val="39"/>
+  </w:num>
+  <w:num w:numId="29" w16cid:durableId="525754320">
     <w:abstractNumId w:val="32"/>
   </w:num>
-  <w:num w:numId="28" w16cid:durableId="1324817283">
+  <w:num w:numId="30" w16cid:durableId="1631739975">
     <w:abstractNumId w:val="35"/>
   </w:num>
-  <w:num w:numId="29" w16cid:durableId="525754320">
-    <w:abstractNumId w:val="29"/>
-  </w:num>
-  <w:num w:numId="30" w16cid:durableId="1631739975">
-    <w:abstractNumId w:val="31"/>
-  </w:num>
   <w:num w:numId="31" w16cid:durableId="641234825">
-    <w:abstractNumId w:val="39"/>
+    <w:abstractNumId w:val="45"/>
   </w:num>
   <w:num w:numId="32" w16cid:durableId="1362974083">
     <w:abstractNumId w:val="8"/>
@@ -9683,31 +11416,49 @@
     <w:abstractNumId w:val="4"/>
   </w:num>
   <w:num w:numId="42" w16cid:durableId="1408838687">
-    <w:abstractNumId w:val="28"/>
+    <w:abstractNumId w:val="31"/>
   </w:num>
   <w:num w:numId="43" w16cid:durableId="275604734">
-    <w:abstractNumId w:val="25"/>
+    <w:abstractNumId w:val="27"/>
   </w:num>
   <w:num w:numId="44" w16cid:durableId="961695659">
-    <w:abstractNumId w:val="41"/>
+    <w:abstractNumId w:val="47"/>
   </w:num>
   <w:num w:numId="45" w16cid:durableId="1962690243">
     <w:abstractNumId w:val="14"/>
   </w:num>
   <w:num w:numId="46" w16cid:durableId="99299535">
-    <w:abstractNumId w:val="22"/>
+    <w:abstractNumId w:val="24"/>
   </w:num>
   <w:num w:numId="47" w16cid:durableId="176891236">
+    <w:abstractNumId w:val="38"/>
+  </w:num>
+  <w:num w:numId="48" w16cid:durableId="797408879">
+    <w:abstractNumId w:val="41"/>
+  </w:num>
+  <w:num w:numId="49" w16cid:durableId="1970209889">
+    <w:abstractNumId w:val="25"/>
+  </w:num>
+  <w:num w:numId="50" w16cid:durableId="1317613749">
+    <w:abstractNumId w:val="33"/>
+  </w:num>
+  <w:num w:numId="51" w16cid:durableId="1538857641">
+    <w:abstractNumId w:val="15"/>
+  </w:num>
+  <w:num w:numId="52" w16cid:durableId="539364666">
+    <w:abstractNumId w:val="40"/>
+  </w:num>
+  <w:num w:numId="53" w16cid:durableId="1051222763">
+    <w:abstractNumId w:val="20"/>
+  </w:num>
+  <w:num w:numId="54" w16cid:durableId="2137482592">
     <w:abstractNumId w:val="34"/>
   </w:num>
-  <w:num w:numId="48" w16cid:durableId="797408879">
-    <w:abstractNumId w:val="36"/>
+  <w:num w:numId="55" w16cid:durableId="437532654">
+    <w:abstractNumId w:val="42"/>
   </w:num>
-  <w:num w:numId="49" w16cid:durableId="1970209889">
-    <w:abstractNumId w:val="23"/>
-  </w:num>
-  <w:num w:numId="50" w16cid:durableId="1317613749">
-    <w:abstractNumId w:val="30"/>
+  <w:num w:numId="56" w16cid:durableId="1231966958">
+    <w:abstractNumId w:val="29"/>
   </w:num>
   <w:numIdMacAtCleanup w:val="4"/>
 </w:numbering>

</xml_diff>